<commit_message>
haladás f1: kész haladás f2: elkezdve     doku listboxig
</commit_message>
<xml_diff>
--- a/DOKU_LovasIstván_K971UM.docx
+++ b/DOKU_LovasIstván_K971UM.docx
@@ -1224,12 +1224,10 @@
                               </w:rPr>
                               <w:alias w:val="Cég"/>
                               <w:id w:val="-1525172722"/>
-                              <w:placeholder>
-                                <w:docPart w:val="34E0A7B4C6214D738EF3CA3A61C5A77D"/>
-                              </w:placeholder>
                               <w:dataBinding w:prefixMappings="xmlns:ns0='http://schemas.openxmlformats.org/officeDocument/2006/extended-properties'" w:xpath="/ns0:Properties[1]/ns0:Company[1]" w:storeItemID="{6668398D-A668-4E3E-A5EB-62B293D839F1}"/>
                               <w:text/>
                             </w:sdtPr>
+                            <w:sdtEndPr/>
                             <w:sdtContent>
                               <w:p>
                                 <w:pPr>
@@ -1282,6 +1280,7 @@
                               <w:dataBinding w:prefixMappings="xmlns:ns0='http://schemas.openxmlformats.org/package/2006/metadata/core-properties' xmlns:ns1='http://purl.org/dc/elements/1.1/'" w:xpath="/ns0:coreProperties[1]/ns1:title[1]" w:storeItemID="{6C3C8BC8-F283-45AE-878A-BAB7291924A1}"/>
                               <w:text/>
                             </w:sdtPr>
+                            <w:sdtEndPr/>
                             <w:sdtContent>
                               <w:p>
                                 <w:pPr>
@@ -1321,6 +1320,7 @@
                               <w:dataBinding w:prefixMappings="xmlns:ns0='http://schemas.openxmlformats.org/package/2006/metadata/core-properties' xmlns:ns1='http://purl.org/dc/elements/1.1/'" w:xpath="/ns0:coreProperties[1]/ns1:subject[1]" w:storeItemID="{6C3C8BC8-F283-45AE-878A-BAB7291924A1}"/>
                               <w:text/>
                             </w:sdtPr>
+                            <w:sdtEndPr/>
                             <w:sdtContent>
                               <w:p>
                                 <w:pPr>
@@ -1359,6 +1359,7 @@
                               <w:dataBinding w:prefixMappings="xmlns:ns0='http://schemas.openxmlformats.org/package/2006/metadata/core-properties' xmlns:ns1='http://purl.org/dc/elements/1.1/'" w:xpath="/ns0:coreProperties[1]/ns1:creator[1]" w:storeItemID="{6C3C8BC8-F283-45AE-878A-BAB7291924A1}"/>
                               <w:text/>
                             </w:sdtPr>
+                            <w:sdtEndPr/>
                             <w:sdtContent>
                               <w:p>
                                 <w:pPr>
@@ -1678,11 +1679,9 @@
       <w:r>
         <w:t xml:space="preserve"> fix hosszúságú szövegek, ennek megfelelő CHAR típusnak határoztam meg mind a kettőt. A szám típusoknál a </w:t>
       </w:r>
-      <w:proofErr w:type="gramStart"/>
       <w:r>
         <w:t>ház_szám</w:t>
       </w:r>
-      <w:proofErr w:type="gramEnd"/>
       <w:r>
         <w:t xml:space="preserve">, illetve a </w:t>
       </w:r>
@@ -2211,17 +2210,498 @@
       </w:r>
     </w:p>
     <w:p>
+      <w:pPr>
+        <w:pStyle w:val="Cmsor2"/>
+      </w:pPr>
+      <w:r>
+        <w:t>Táblák Megjelenítése</w:t>
+      </w:r>
+    </w:p>
+    <w:p>
+      <w:r>
+        <w:t>A</w:t>
+      </w:r>
+      <w:r>
+        <w:t>lkalmas a felhasználó által kiválasztott tábla, vagy valamely részének megjelenítés</w:t>
+      </w:r>
+      <w:r>
+        <w:t>é</w:t>
+      </w:r>
+      <w:r>
+        <w:t>re.</w:t>
+      </w:r>
+    </w:p>
+    <w:p>
+      <w:pPr>
+        <w:pStyle w:val="Cmsor3"/>
+      </w:pPr>
+      <w:r>
+        <w:t>Vezérlő régió elkészítése</w:t>
+      </w:r>
+      <w:r>
+        <w:br/>
+      </w:r>
+    </w:p>
+    <w:p>
+      <w:r>
+        <w:rPr>
+          <w:noProof/>
+          <w:lang w:eastAsia="hu-HU"/>
+        </w:rPr>
+        <w:drawing>
+          <wp:inline distT="0" distB="0" distL="0" distR="0" wp14:anchorId="1FA5B626" wp14:editId="0B99952A">
+            <wp:extent cx="5760720" cy="4233672"/>
+            <wp:effectExtent l="0" t="0" r="0" b="0"/>
+            <wp:docPr id="15" name="Kép 15"/>
+            <wp:cNvGraphicFramePr>
+              <a:graphicFrameLocks xmlns:a="http://schemas.openxmlformats.org/drawingml/2006/main" noChangeAspect="1"/>
+            </wp:cNvGraphicFramePr>
+            <a:graphic xmlns:a="http://schemas.openxmlformats.org/drawingml/2006/main">
+              <a:graphicData uri="http://schemas.openxmlformats.org/drawingml/2006/picture">
+                <pic:pic xmlns:pic="http://schemas.openxmlformats.org/drawingml/2006/picture">
+                  <pic:nvPicPr>
+                    <pic:cNvPr id="0" name=""/>
+                    <pic:cNvPicPr/>
+                  </pic:nvPicPr>
+                  <pic:blipFill>
+                    <a:blip r:embed="rId26"/>
+                    <a:stretch>
+                      <a:fillRect/>
+                    </a:stretch>
+                  </pic:blipFill>
+                  <pic:spPr>
+                    <a:xfrm>
+                      <a:off x="0" y="0"/>
+                      <a:ext cx="5759450" cy="4232739"/>
+                    </a:xfrm>
+                    <a:prstGeom prst="rect">
+                      <a:avLst/>
+                    </a:prstGeom>
+                  </pic:spPr>
+                </pic:pic>
+              </a:graphicData>
+            </a:graphic>
+          </wp:inline>
+        </w:drawing>
+      </w:r>
+    </w:p>
+    <w:p>
+      <w:r>
+        <w:rPr>
+          <w:noProof/>
+          <w:lang w:eastAsia="hu-HU"/>
+        </w:rPr>
+        <w:lastRenderedPageBreak/>
+        <w:drawing>
+          <wp:inline distT="0" distB="0" distL="0" distR="0" wp14:anchorId="2E7DE4E8" wp14:editId="26D51269">
+            <wp:extent cx="5759450" cy="4615643"/>
+            <wp:effectExtent l="0" t="0" r="0" b="0"/>
+            <wp:docPr id="18" name="Kép 18"/>
+            <wp:cNvGraphicFramePr>
+              <a:graphicFrameLocks xmlns:a="http://schemas.openxmlformats.org/drawingml/2006/main" noChangeAspect="1"/>
+            </wp:cNvGraphicFramePr>
+            <a:graphic xmlns:a="http://schemas.openxmlformats.org/drawingml/2006/main">
+              <a:graphicData uri="http://schemas.openxmlformats.org/drawingml/2006/picture">
+                <pic:pic xmlns:pic="http://schemas.openxmlformats.org/drawingml/2006/picture">
+                  <pic:nvPicPr>
+                    <pic:cNvPr id="0" name=""/>
+                    <pic:cNvPicPr/>
+                  </pic:nvPicPr>
+                  <pic:blipFill>
+                    <a:blip r:embed="rId27"/>
+                    <a:stretch>
+                      <a:fillRect/>
+                    </a:stretch>
+                  </pic:blipFill>
+                  <pic:spPr>
+                    <a:xfrm>
+                      <a:off x="0" y="0"/>
+                      <a:ext cx="5759450" cy="4615643"/>
+                    </a:xfrm>
+                    <a:prstGeom prst="rect">
+                      <a:avLst/>
+                    </a:prstGeom>
+                  </pic:spPr>
+                </pic:pic>
+              </a:graphicData>
+            </a:graphic>
+          </wp:inline>
+        </w:drawing>
+      </w:r>
+      <w:r>
+        <w:rPr>
+          <w:noProof/>
+          <w:lang w:eastAsia="hu-HU"/>
+        </w:rPr>
+        <w:drawing>
+          <wp:inline distT="0" distB="0" distL="0" distR="0" wp14:anchorId="4E1A17DF" wp14:editId="00D5675E">
+            <wp:extent cx="5759450" cy="4615643"/>
+            <wp:effectExtent l="0" t="0" r="0" b="0"/>
+            <wp:docPr id="19" name="Kép 19"/>
+            <wp:cNvGraphicFramePr>
+              <a:graphicFrameLocks xmlns:a="http://schemas.openxmlformats.org/drawingml/2006/main" noChangeAspect="1"/>
+            </wp:cNvGraphicFramePr>
+            <a:graphic xmlns:a="http://schemas.openxmlformats.org/drawingml/2006/main">
+              <a:graphicData uri="http://schemas.openxmlformats.org/drawingml/2006/picture">
+                <pic:pic xmlns:pic="http://schemas.openxmlformats.org/drawingml/2006/picture">
+                  <pic:nvPicPr>
+                    <pic:cNvPr id="0" name=""/>
+                    <pic:cNvPicPr/>
+                  </pic:nvPicPr>
+                  <pic:blipFill>
+                    <a:blip r:embed="rId28"/>
+                    <a:stretch>
+                      <a:fillRect/>
+                    </a:stretch>
+                  </pic:blipFill>
+                  <pic:spPr>
+                    <a:xfrm>
+                      <a:off x="0" y="0"/>
+                      <a:ext cx="5759450" cy="4615643"/>
+                    </a:xfrm>
+                    <a:prstGeom prst="rect">
+                      <a:avLst/>
+                    </a:prstGeom>
+                  </pic:spPr>
+                </pic:pic>
+              </a:graphicData>
+            </a:graphic>
+          </wp:inline>
+        </w:drawing>
+      </w:r>
+    </w:p>
+    <w:p>
+      <w:pPr>
+        <w:pStyle w:val="Cmsor3"/>
+      </w:pPr>
+      <w:r>
+        <w:lastRenderedPageBreak/>
+        <w:t>Táblaneveket tartalmazó legördülő:</w:t>
+      </w:r>
+      <w:r>
+        <w:br/>
+      </w:r>
+    </w:p>
+    <w:p>
+      <w:r>
+        <w:rPr>
+          <w:noProof/>
+          <w:lang w:eastAsia="hu-HU"/>
+        </w:rPr>
+        <w:drawing>
+          <wp:inline distT="0" distB="0" distL="0" distR="0" wp14:anchorId="15CF1840" wp14:editId="0D3E7EC1">
+            <wp:extent cx="5760720" cy="3017520"/>
+            <wp:effectExtent l="0" t="0" r="0" b="0"/>
+            <wp:docPr id="33" name="Kép 33"/>
+            <wp:cNvGraphicFramePr>
+              <a:graphicFrameLocks xmlns:a="http://schemas.openxmlformats.org/drawingml/2006/main" noChangeAspect="1"/>
+            </wp:cNvGraphicFramePr>
+            <a:graphic xmlns:a="http://schemas.openxmlformats.org/drawingml/2006/main">
+              <a:graphicData uri="http://schemas.openxmlformats.org/drawingml/2006/picture">
+                <pic:pic xmlns:pic="http://schemas.openxmlformats.org/drawingml/2006/picture">
+                  <pic:nvPicPr>
+                    <pic:cNvPr id="0" name=""/>
+                    <pic:cNvPicPr/>
+                  </pic:nvPicPr>
+                  <pic:blipFill>
+                    <a:blip r:embed="rId29"/>
+                    <a:stretch>
+                      <a:fillRect/>
+                    </a:stretch>
+                  </pic:blipFill>
+                  <pic:spPr>
+                    <a:xfrm>
+                      <a:off x="0" y="0"/>
+                      <a:ext cx="5759450" cy="3016855"/>
+                    </a:xfrm>
+                    <a:prstGeom prst="rect">
+                      <a:avLst/>
+                    </a:prstGeom>
+                  </pic:spPr>
+                </pic:pic>
+              </a:graphicData>
+            </a:graphic>
+          </wp:inline>
+        </w:drawing>
+      </w:r>
+      <w:r>
+        <w:rPr>
+          <w:noProof/>
+          <w:lang w:eastAsia="hu-HU"/>
+        </w:rPr>
+        <w:drawing>
+          <wp:inline distT="0" distB="0" distL="0" distR="0" wp14:anchorId="5712C164" wp14:editId="1025B196">
+            <wp:extent cx="5759450" cy="3162615"/>
+            <wp:effectExtent l="0" t="0" r="0" b="0"/>
+            <wp:docPr id="34" name="Kép 34"/>
+            <wp:cNvGraphicFramePr>
+              <a:graphicFrameLocks xmlns:a="http://schemas.openxmlformats.org/drawingml/2006/main" noChangeAspect="1"/>
+            </wp:cNvGraphicFramePr>
+            <a:graphic xmlns:a="http://schemas.openxmlformats.org/drawingml/2006/main">
+              <a:graphicData uri="http://schemas.openxmlformats.org/drawingml/2006/picture">
+                <pic:pic xmlns:pic="http://schemas.openxmlformats.org/drawingml/2006/picture">
+                  <pic:nvPicPr>
+                    <pic:cNvPr id="0" name=""/>
+                    <pic:cNvPicPr/>
+                  </pic:nvPicPr>
+                  <pic:blipFill>
+                    <a:blip r:embed="rId30"/>
+                    <a:stretch>
+                      <a:fillRect/>
+                    </a:stretch>
+                  </pic:blipFill>
+                  <pic:spPr>
+                    <a:xfrm>
+                      <a:off x="0" y="0"/>
+                      <a:ext cx="5759450" cy="3162615"/>
+                    </a:xfrm>
+                    <a:prstGeom prst="rect">
+                      <a:avLst/>
+                    </a:prstGeom>
+                  </pic:spPr>
+                </pic:pic>
+              </a:graphicData>
+            </a:graphic>
+          </wp:inline>
+        </w:drawing>
+      </w:r>
+      <w:r>
+        <w:br/>
+      </w:r>
+      <w:r>
+        <w:rPr>
+          <w:noProof/>
+          <w:lang w:eastAsia="hu-HU"/>
+        </w:rPr>
+        <w:drawing>
+          <wp:inline distT="0" distB="0" distL="0" distR="0" wp14:anchorId="7102E34F" wp14:editId="3CB36FB0">
+            <wp:extent cx="5759450" cy="2494578"/>
+            <wp:effectExtent l="0" t="0" r="0" b="1270"/>
+            <wp:docPr id="35" name="Kép 35"/>
+            <wp:cNvGraphicFramePr>
+              <a:graphicFrameLocks xmlns:a="http://schemas.openxmlformats.org/drawingml/2006/main" noChangeAspect="1"/>
+            </wp:cNvGraphicFramePr>
+            <a:graphic xmlns:a="http://schemas.openxmlformats.org/drawingml/2006/main">
+              <a:graphicData uri="http://schemas.openxmlformats.org/drawingml/2006/picture">
+                <pic:pic xmlns:pic="http://schemas.openxmlformats.org/drawingml/2006/picture">
+                  <pic:nvPicPr>
+                    <pic:cNvPr id="0" name=""/>
+                    <pic:cNvPicPr/>
+                  </pic:nvPicPr>
+                  <pic:blipFill>
+                    <a:blip r:embed="rId31"/>
+                    <a:stretch>
+                      <a:fillRect/>
+                    </a:stretch>
+                  </pic:blipFill>
+                  <pic:spPr>
+                    <a:xfrm>
+                      <a:off x="0" y="0"/>
+                      <a:ext cx="5759450" cy="2494578"/>
+                    </a:xfrm>
+                    <a:prstGeom prst="rect">
+                      <a:avLst/>
+                    </a:prstGeom>
+                  </pic:spPr>
+                </pic:pic>
+              </a:graphicData>
+            </a:graphic>
+          </wp:inline>
+        </w:drawing>
+      </w:r>
+    </w:p>
+    <w:p>
+      <w:pPr>
+        <w:rPr>
+          <w:rStyle w:val="Cmsor3Char"/>
+        </w:rPr>
+      </w:pPr>
+      <w:r>
+        <w:rPr>
+          <w:noProof/>
+          <w:lang w:eastAsia="hu-HU"/>
+        </w:rPr>
+        <w:lastRenderedPageBreak/>
+        <w:drawing>
+          <wp:inline distT="0" distB="0" distL="0" distR="0" wp14:anchorId="382C0B24" wp14:editId="2084DDBF">
+            <wp:extent cx="5759450" cy="2784204"/>
+            <wp:effectExtent l="0" t="0" r="0" b="0"/>
+            <wp:docPr id="36" name="Kép 36"/>
+            <wp:cNvGraphicFramePr>
+              <a:graphicFrameLocks xmlns:a="http://schemas.openxmlformats.org/drawingml/2006/main" noChangeAspect="1"/>
+            </wp:cNvGraphicFramePr>
+            <a:graphic xmlns:a="http://schemas.openxmlformats.org/drawingml/2006/main">
+              <a:graphicData uri="http://schemas.openxmlformats.org/drawingml/2006/picture">
+                <pic:pic xmlns:pic="http://schemas.openxmlformats.org/drawingml/2006/picture">
+                  <pic:nvPicPr>
+                    <pic:cNvPr id="0" name=""/>
+                    <pic:cNvPicPr/>
+                  </pic:nvPicPr>
+                  <pic:blipFill>
+                    <a:blip r:embed="rId32"/>
+                    <a:stretch>
+                      <a:fillRect/>
+                    </a:stretch>
+                  </pic:blipFill>
+                  <pic:spPr>
+                    <a:xfrm>
+                      <a:off x="0" y="0"/>
+                      <a:ext cx="5759450" cy="2784204"/>
+                    </a:xfrm>
+                    <a:prstGeom prst="rect">
+                      <a:avLst/>
+                    </a:prstGeom>
+                  </pic:spPr>
+                </pic:pic>
+              </a:graphicData>
+            </a:graphic>
+          </wp:inline>
+        </w:drawing>
+      </w:r>
+      <w:r>
+        <w:rPr>
+          <w:noProof/>
+          <w:lang w:eastAsia="hu-HU"/>
+        </w:rPr>
+        <w:drawing>
+          <wp:inline distT="0" distB="0" distL="0" distR="0" wp14:anchorId="023FE889" wp14:editId="379A1D80">
+            <wp:extent cx="5759450" cy="2158416"/>
+            <wp:effectExtent l="0" t="0" r="0" b="0"/>
+            <wp:docPr id="37" name="Kép 37"/>
+            <wp:cNvGraphicFramePr>
+              <a:graphicFrameLocks xmlns:a="http://schemas.openxmlformats.org/drawingml/2006/main" noChangeAspect="1"/>
+            </wp:cNvGraphicFramePr>
+            <a:graphic xmlns:a="http://schemas.openxmlformats.org/drawingml/2006/main">
+              <a:graphicData uri="http://schemas.openxmlformats.org/drawingml/2006/picture">
+                <pic:pic xmlns:pic="http://schemas.openxmlformats.org/drawingml/2006/picture">
+                  <pic:nvPicPr>
+                    <pic:cNvPr id="0" name=""/>
+                    <pic:cNvPicPr/>
+                  </pic:nvPicPr>
+                  <pic:blipFill>
+                    <a:blip r:embed="rId33"/>
+                    <a:stretch>
+                      <a:fillRect/>
+                    </a:stretch>
+                  </pic:blipFill>
+                  <pic:spPr>
+                    <a:xfrm>
+                      <a:off x="0" y="0"/>
+                      <a:ext cx="5759450" cy="2158416"/>
+                    </a:xfrm>
+                    <a:prstGeom prst="rect">
+                      <a:avLst/>
+                    </a:prstGeom>
+                  </pic:spPr>
+                </pic:pic>
+              </a:graphicData>
+            </a:graphic>
+          </wp:inline>
+        </w:drawing>
+      </w:r>
+    </w:p>
+    <w:p>
       <w:bookmarkStart w:id="0" w:name="_GoBack"/>
       <w:bookmarkEnd w:id="0"/>
+      <w:r>
+        <w:rPr>
+          <w:rStyle w:val="Cmsor3Char"/>
+        </w:rPr>
+        <w:t>Legördülő utáni feldolgozás:</w:t>
+      </w:r>
+      <w:r>
+        <w:rPr>
+          <w:noProof/>
+          <w:lang w:eastAsia="hu-HU"/>
+        </w:rPr>
+        <w:drawing>
+          <wp:inline distT="0" distB="0" distL="0" distR="0" wp14:anchorId="5AD4E436" wp14:editId="18661AC3">
+            <wp:extent cx="5759450" cy="1922674"/>
+            <wp:effectExtent l="0" t="0" r="0" b="1905"/>
+            <wp:docPr id="38" name="Kép 38"/>
+            <wp:cNvGraphicFramePr>
+              <a:graphicFrameLocks xmlns:a="http://schemas.openxmlformats.org/drawingml/2006/main" noChangeAspect="1"/>
+            </wp:cNvGraphicFramePr>
+            <a:graphic xmlns:a="http://schemas.openxmlformats.org/drawingml/2006/main">
+              <a:graphicData uri="http://schemas.openxmlformats.org/drawingml/2006/picture">
+                <pic:pic xmlns:pic="http://schemas.openxmlformats.org/drawingml/2006/picture">
+                  <pic:nvPicPr>
+                    <pic:cNvPr id="0" name=""/>
+                    <pic:cNvPicPr/>
+                  </pic:nvPicPr>
+                  <pic:blipFill>
+                    <a:blip r:embed="rId34"/>
+                    <a:stretch>
+                      <a:fillRect/>
+                    </a:stretch>
+                  </pic:blipFill>
+                  <pic:spPr>
+                    <a:xfrm>
+                      <a:off x="0" y="0"/>
+                      <a:ext cx="5759450" cy="1922674"/>
+                    </a:xfrm>
+                    <a:prstGeom prst="rect">
+                      <a:avLst/>
+                    </a:prstGeom>
+                  </pic:spPr>
+                </pic:pic>
+              </a:graphicData>
+            </a:graphic>
+          </wp:inline>
+        </w:drawing>
+      </w:r>
+      <w:r>
+        <w:rPr>
+          <w:noProof/>
+          <w:lang w:eastAsia="hu-HU"/>
+        </w:rPr>
+        <w:drawing>
+          <wp:inline distT="0" distB="0" distL="0" distR="0" wp14:anchorId="743D408B" wp14:editId="48A63922">
+            <wp:extent cx="5759450" cy="1982681"/>
+            <wp:effectExtent l="0" t="0" r="0" b="0"/>
+            <wp:docPr id="39" name="Kép 39"/>
+            <wp:cNvGraphicFramePr>
+              <a:graphicFrameLocks xmlns:a="http://schemas.openxmlformats.org/drawingml/2006/main" noChangeAspect="1"/>
+            </wp:cNvGraphicFramePr>
+            <a:graphic xmlns:a="http://schemas.openxmlformats.org/drawingml/2006/main">
+              <a:graphicData uri="http://schemas.openxmlformats.org/drawingml/2006/picture">
+                <pic:pic xmlns:pic="http://schemas.openxmlformats.org/drawingml/2006/picture">
+                  <pic:nvPicPr>
+                    <pic:cNvPr id="0" name=""/>
+                    <pic:cNvPicPr/>
+                  </pic:nvPicPr>
+                  <pic:blipFill>
+                    <a:blip r:embed="rId35"/>
+                    <a:stretch>
+                      <a:fillRect/>
+                    </a:stretch>
+                  </pic:blipFill>
+                  <pic:spPr>
+                    <a:xfrm>
+                      <a:off x="0" y="0"/>
+                      <a:ext cx="5759450" cy="1982681"/>
+                    </a:xfrm>
+                    <a:prstGeom prst="rect">
+                      <a:avLst/>
+                    </a:prstGeom>
+                  </pic:spPr>
+                </pic:pic>
+              </a:graphicData>
+            </a:graphic>
+          </wp:inline>
+        </w:drawing>
+      </w:r>
     </w:p>
     <w:p/>
+    <w:p/>
+    <w:p/>
     <w:sectPr>
-      <w:headerReference w:type="even" r:id="rId26"/>
-      <w:headerReference w:type="default" r:id="rId27"/>
-      <w:footerReference w:type="even" r:id="rId28"/>
-      <w:footerReference w:type="default" r:id="rId29"/>
-      <w:headerReference w:type="first" r:id="rId30"/>
-      <w:footerReference w:type="first" r:id="rId31"/>
+      <w:headerReference w:type="even" r:id="rId36"/>
+      <w:headerReference w:type="default" r:id="rId37"/>
+      <w:footerReference w:type="even" r:id="rId38"/>
+      <w:footerReference w:type="default" r:id="rId39"/>
+      <w:headerReference w:type="first" r:id="rId40"/>
+      <w:footerReference w:type="first" r:id="rId41"/>
       <w:pgSz w:w="11906" w:h="16838"/>
       <w:pgMar w:top="851" w:right="1418" w:bottom="851" w:left="1418" w:header="708" w:footer="708" w:gutter="0"/>
       <w:pgNumType w:start="0"/>
@@ -2298,7 +2778,7 @@
           <w:rPr>
             <w:noProof/>
           </w:rPr>
-          <w:t>9</w:t>
+          <w:t>12</w:t>
         </w:r>
         <w:r>
           <w:fldChar w:fldCharType="end"/>
@@ -4660,7 +5140,7 @@
 </file>
 
 <file path=customXml/itemProps2.xml><?xml version="1.0" encoding="utf-8"?>
-<ds:datastoreItem xmlns:ds="http://schemas.openxmlformats.org/officeDocument/2006/customXml" ds:itemID="{B6E6F22D-D1D3-4533-9BFB-2349320E158E}">
+<ds:datastoreItem xmlns:ds="http://schemas.openxmlformats.org/officeDocument/2006/customXml" ds:itemID="{F32A5D51-2FAE-4FE5-85B0-9A4B487F8AB1}">
   <ds:schemaRefs>
     <ds:schemaRef ds:uri="http://schemas.openxmlformats.org/officeDocument/2006/bibliography"/>
   </ds:schemaRefs>

</xml_diff>

<commit_message>
Táblák; Teszt adatok; Report Formok; Drill D TabF elkezd
</commit_message>
<xml_diff>
--- a/DOKU_LovasIstván_K971UM.docx
+++ b/DOKU_LovasIstván_K971UM.docx
@@ -1199,14 +1199,75 @@
     </w:p>
     <w:p/>
     <w:p/>
+    <w:p>
+      <w:pPr>
+        <w:pStyle w:val="Cmsor2"/>
+      </w:pPr>
+      <w:r>
+        <w:t>Ház ReportForm</w:t>
+      </w:r>
+    </w:p>
+    <w:p>
+      <w:r>
+        <w:rPr>
+          <w:noProof/>
+          <w:lang w:eastAsia="hu-HU"/>
+        </w:rPr>
+        <w:drawing>
+          <wp:inline distT="0" distB="0" distL="0" distR="0">
+            <wp:extent cx="5759450" cy="3156213"/>
+            <wp:effectExtent l="19050" t="0" r="0" b="0"/>
+            <wp:docPr id="6" name="Kép 1"/>
+            <wp:cNvGraphicFramePr>
+              <a:graphicFrameLocks xmlns:a="http://schemas.openxmlformats.org/drawingml/2006/main" noChangeAspect="1"/>
+            </wp:cNvGraphicFramePr>
+            <a:graphic xmlns:a="http://schemas.openxmlformats.org/drawingml/2006/main">
+              <a:graphicData uri="http://schemas.openxmlformats.org/drawingml/2006/picture">
+                <pic:pic xmlns:pic="http://schemas.openxmlformats.org/drawingml/2006/picture">
+                  <pic:nvPicPr>
+                    <pic:cNvPr id="0" name="Picture 1"/>
+                    <pic:cNvPicPr>
+                      <a:picLocks noChangeAspect="1" noChangeArrowheads="1"/>
+                    </pic:cNvPicPr>
+                  </pic:nvPicPr>
+                  <pic:blipFill>
+                    <a:blip r:embed="rId27"/>
+                    <a:srcRect/>
+                    <a:stretch>
+                      <a:fillRect/>
+                    </a:stretch>
+                  </pic:blipFill>
+                  <pic:spPr bwMode="auto">
+                    <a:xfrm>
+                      <a:off x="0" y="0"/>
+                      <a:ext cx="5759450" cy="3156213"/>
+                    </a:xfrm>
+                    <a:prstGeom prst="rect">
+                      <a:avLst/>
+                    </a:prstGeom>
+                    <a:noFill/>
+                    <a:ln w="9525">
+                      <a:noFill/>
+                      <a:miter lim="800000"/>
+                      <a:headEnd/>
+                      <a:tailEnd/>
+                    </a:ln>
+                  </pic:spPr>
+                </pic:pic>
+              </a:graphicData>
+            </a:graphic>
+          </wp:inline>
+        </w:drawing>
+      </w:r>
+    </w:p>
     <w:p/>
     <w:sectPr>
-      <w:headerReference w:type="even" r:id="rId27"/>
-      <w:headerReference w:type="default" r:id="rId28"/>
-      <w:footerReference w:type="even" r:id="rId29"/>
-      <w:footerReference w:type="default" r:id="rId30"/>
-      <w:headerReference w:type="first" r:id="rId31"/>
-      <w:footerReference w:type="first" r:id="rId32"/>
+      <w:headerReference w:type="even" r:id="rId28"/>
+      <w:headerReference w:type="default" r:id="rId29"/>
+      <w:footerReference w:type="even" r:id="rId30"/>
+      <w:footerReference w:type="default" r:id="rId31"/>
+      <w:headerReference w:type="first" r:id="rId32"/>
+      <w:footerReference w:type="first" r:id="rId33"/>
       <w:pgSz w:w="11906" w:h="16838"/>
       <w:pgMar w:top="851" w:right="1418" w:bottom="851" w:left="1418" w:header="708" w:footer="708" w:gutter="0"/>
       <w:pgNumType w:start="0"/>
@@ -1282,7 +1343,7 @@
           <w:rPr>
             <w:noProof/>
           </w:rPr>
-          <w:t>5</w:t>
+          <w:t>10</w:t>
         </w:r>
         <w:r>
           <w:fldChar w:fldCharType="end"/>

</xml_diff>

<commit_message>
Doku (RepForm - elkezd)
</commit_message>
<xml_diff>
--- a/DOKU_LovasIstván_K971UM.docx
+++ b/DOKU_LovasIstván_K971UM.docx
@@ -1,6 +1,6 @@
 
 <file path=word/document.xml><?xml version="1.0" encoding="utf-8"?>
-<w:document xmlns:ve="http://schemas.openxmlformats.org/markup-compatibility/2006" xmlns:o="urn:schemas-microsoft-com:office:office" xmlns:r="http://schemas.openxmlformats.org/officeDocument/2006/relationships" xmlns:m="http://schemas.openxmlformats.org/officeDocument/2006/math" xmlns:v="urn:schemas-microsoft-com:vml" xmlns:wp="http://schemas.openxmlformats.org/drawingml/2006/wordprocessingDrawing" xmlns:w10="urn:schemas-microsoft-com:office:word" xmlns:w="http://schemas.openxmlformats.org/wordprocessingml/2006/main" xmlns:wne="http://schemas.microsoft.com/office/word/2006/wordml">
+<w:document xmlns:wpc="http://schemas.microsoft.com/office/word/2010/wordprocessingCanvas" xmlns:mc="http://schemas.openxmlformats.org/markup-compatibility/2006" xmlns:o="urn:schemas-microsoft-com:office:office" xmlns:r="http://schemas.openxmlformats.org/officeDocument/2006/relationships" xmlns:m="http://schemas.openxmlformats.org/officeDocument/2006/math" xmlns:v="urn:schemas-microsoft-com:vml" xmlns:wp14="http://schemas.microsoft.com/office/word/2010/wordprocessingDrawing" xmlns:wp="http://schemas.openxmlformats.org/drawingml/2006/wordprocessingDrawing" xmlns:w10="urn:schemas-microsoft-com:office:word" xmlns:w="http://schemas.openxmlformats.org/wordprocessingml/2006/main" xmlns:w14="http://schemas.microsoft.com/office/word/2010/wordml" xmlns:wpg="http://schemas.microsoft.com/office/word/2010/wordprocessingGroup" xmlns:wpi="http://schemas.microsoft.com/office/word/2010/wordprocessingInk" xmlns:wne="http://schemas.microsoft.com/office/word/2006/wordml" xmlns:wps="http://schemas.microsoft.com/office/word/2010/wordprocessingShape" mc:Ignorable="w14 wp14">
   <w:body>
     <w:sdt>
       <w:sdtPr>
@@ -10,6 +10,7 @@
           <w:docPartUnique/>
         </w:docPartObj>
       </w:sdtPr>
+      <w:sdtEndPr/>
       <w:sdtContent>
         <w:p>
           <w:pPr>
@@ -89,6 +90,7 @@
                           <w:dataBinding w:prefixMappings="xmlns:ns0='http://schemas.openxmlformats.org/officeDocument/2006/extended-properties'" w:xpath="/ns0:Properties[1]/ns0:Company[1]" w:storeItemID="{6668398D-A668-4E3E-A5EB-62B293D839F1}"/>
                           <w:text/>
                         </w:sdtPr>
+                        <w:sdtEndPr/>
                         <w:sdtContent>
                           <w:p>
                             <w:pPr>
@@ -141,6 +143,7 @@
                           <w:dataBinding w:prefixMappings="xmlns:ns0='http://schemas.openxmlformats.org/package/2006/metadata/core-properties' xmlns:ns1='http://purl.org/dc/elements/1.1/'" w:xpath="/ns0:coreProperties[1]/ns1:title[1]" w:storeItemID="{6C3C8BC8-F283-45AE-878A-BAB7291924A1}"/>
                           <w:text/>
                         </w:sdtPr>
+                        <w:sdtEndPr/>
                         <w:sdtContent>
                           <w:p>
                             <w:pPr>
@@ -180,6 +183,7 @@
                           <w:dataBinding w:prefixMappings="xmlns:ns0='http://schemas.openxmlformats.org/package/2006/metadata/core-properties' xmlns:ns1='http://purl.org/dc/elements/1.1/'" w:xpath="/ns0:coreProperties[1]/ns1:subject[1]" w:storeItemID="{6C3C8BC8-F283-45AE-878A-BAB7291924A1}"/>
                           <w:text/>
                         </w:sdtPr>
+                        <w:sdtEndPr/>
                         <w:sdtContent>
                           <w:p>
                             <w:pPr>
@@ -218,6 +222,7 @@
                           <w:dataBinding w:prefixMappings="xmlns:ns0='http://schemas.openxmlformats.org/package/2006/metadata/core-properties' xmlns:ns1='http://purl.org/dc/elements/1.1/'" w:xpath="/ns0:coreProperties[1]/ns1:creator[1]" w:storeItemID="{6C3C8BC8-F283-45AE-878A-BAB7291924A1}"/>
                           <w:text/>
                         </w:sdtPr>
+                        <w:sdtEndPr/>
                         <w:sdtContent>
                           <w:p>
                             <w:pPr>
@@ -305,49 +310,6 @@
                     <pic:cNvPicPr/>
                   </pic:nvPicPr>
                   <pic:blipFill>
-                    <a:blip r:embed="rId9"/>
-                    <a:stretch>
-                      <a:fillRect/>
-                    </a:stretch>
-                  </pic:blipFill>
-                  <pic:spPr>
-                    <a:xfrm>
-                      <a:off x="0" y="0"/>
-                      <a:ext cx="5759450" cy="3736968"/>
-                    </a:xfrm>
-                    <a:prstGeom prst="rect">
-                      <a:avLst/>
-                    </a:prstGeom>
-                  </pic:spPr>
-                </pic:pic>
-              </a:graphicData>
-            </a:graphic>
-          </wp:inline>
-        </w:drawing>
-      </w:r>
-    </w:p>
-    <w:p>
-      <w:r>
-        <w:rPr>
-          <w:noProof/>
-          <w:lang w:eastAsia="hu-HU"/>
-        </w:rPr>
-        <w:drawing>
-          <wp:inline distT="0" distB="0" distL="0" distR="0">
-            <wp:extent cx="5759450" cy="3736968"/>
-            <wp:effectExtent l="0" t="0" r="0" b="0"/>
-            <wp:docPr id="2" name="Kép 2"/>
-            <wp:cNvGraphicFramePr>
-              <a:graphicFrameLocks xmlns:a="http://schemas.openxmlformats.org/drawingml/2006/main" noChangeAspect="1"/>
-            </wp:cNvGraphicFramePr>
-            <a:graphic xmlns:a="http://schemas.openxmlformats.org/drawingml/2006/main">
-              <a:graphicData uri="http://schemas.openxmlformats.org/drawingml/2006/picture">
-                <pic:pic xmlns:pic="http://schemas.openxmlformats.org/drawingml/2006/picture">
-                  <pic:nvPicPr>
-                    <pic:cNvPr id="0" name=""/>
-                    <pic:cNvPicPr/>
-                  </pic:nvPicPr>
-                  <pic:blipFill>
                     <a:blip r:embed="rId10"/>
                     <a:stretch>
                       <a:fillRect/>
@@ -375,12 +337,11 @@
           <w:noProof/>
           <w:lang w:eastAsia="hu-HU"/>
         </w:rPr>
-        <w:lastRenderedPageBreak/>
         <w:drawing>
           <wp:inline distT="0" distB="0" distL="0" distR="0">
             <wp:extent cx="5759450" cy="3736968"/>
             <wp:effectExtent l="0" t="0" r="0" b="0"/>
-            <wp:docPr id="3" name="Kép 3"/>
+            <wp:docPr id="2" name="Kép 2"/>
             <wp:cNvGraphicFramePr>
               <a:graphicFrameLocks xmlns:a="http://schemas.openxmlformats.org/drawingml/2006/main" noChangeAspect="1"/>
             </wp:cNvGraphicFramePr>
@@ -419,11 +380,12 @@
           <w:noProof/>
           <w:lang w:eastAsia="hu-HU"/>
         </w:rPr>
+        <w:lastRenderedPageBreak/>
         <w:drawing>
           <wp:inline distT="0" distB="0" distL="0" distR="0">
             <wp:extent cx="5759450" cy="3736968"/>
             <wp:effectExtent l="0" t="0" r="0" b="0"/>
-            <wp:docPr id="4" name="Kép 4"/>
+            <wp:docPr id="3" name="Kép 3"/>
             <wp:cNvGraphicFramePr>
               <a:graphicFrameLocks xmlns:a="http://schemas.openxmlformats.org/drawingml/2006/main" noChangeAspect="1"/>
             </wp:cNvGraphicFramePr>
@@ -462,12 +424,11 @@
           <w:noProof/>
           <w:lang w:eastAsia="hu-HU"/>
         </w:rPr>
-        <w:lastRenderedPageBreak/>
         <w:drawing>
           <wp:inline distT="0" distB="0" distL="0" distR="0">
             <wp:extent cx="5759450" cy="3736968"/>
             <wp:effectExtent l="0" t="0" r="0" b="0"/>
-            <wp:docPr id="5" name="Kép 5"/>
+            <wp:docPr id="4" name="Kép 4"/>
             <wp:cNvGraphicFramePr>
               <a:graphicFrameLocks xmlns:a="http://schemas.openxmlformats.org/drawingml/2006/main" noChangeAspect="1"/>
             </wp:cNvGraphicFramePr>
@@ -501,6 +462,50 @@
       </w:r>
     </w:p>
     <w:p>
+      <w:r>
+        <w:rPr>
+          <w:noProof/>
+          <w:lang w:eastAsia="hu-HU"/>
+        </w:rPr>
+        <w:lastRenderedPageBreak/>
+        <w:drawing>
+          <wp:inline distT="0" distB="0" distL="0" distR="0">
+            <wp:extent cx="5759450" cy="3736968"/>
+            <wp:effectExtent l="0" t="0" r="0" b="0"/>
+            <wp:docPr id="5" name="Kép 5"/>
+            <wp:cNvGraphicFramePr>
+              <a:graphicFrameLocks xmlns:a="http://schemas.openxmlformats.org/drawingml/2006/main" noChangeAspect="1"/>
+            </wp:cNvGraphicFramePr>
+            <a:graphic xmlns:a="http://schemas.openxmlformats.org/drawingml/2006/main">
+              <a:graphicData uri="http://schemas.openxmlformats.org/drawingml/2006/picture">
+                <pic:pic xmlns:pic="http://schemas.openxmlformats.org/drawingml/2006/picture">
+                  <pic:nvPicPr>
+                    <pic:cNvPr id="0" name=""/>
+                    <pic:cNvPicPr/>
+                  </pic:nvPicPr>
+                  <pic:blipFill>
+                    <a:blip r:embed="rId14"/>
+                    <a:stretch>
+                      <a:fillRect/>
+                    </a:stretch>
+                  </pic:blipFill>
+                  <pic:spPr>
+                    <a:xfrm>
+                      <a:off x="0" y="0"/>
+                      <a:ext cx="5759450" cy="3736968"/>
+                    </a:xfrm>
+                    <a:prstGeom prst="rect">
+                      <a:avLst/>
+                    </a:prstGeom>
+                  </pic:spPr>
+                </pic:pic>
+              </a:graphicData>
+            </a:graphic>
+          </wp:inline>
+        </w:drawing>
+      </w:r>
+    </w:p>
+    <w:p>
       <w:pPr>
         <w:pStyle w:val="Cmsor1"/>
       </w:pPr>
@@ -518,8 +523,37 @@
         <w:t xml:space="preserve">A kívánt szöveges és szám mezők meghatározásakor, ahol tudtam, a lehető legnagyobb, még ésszerű foglalási méretet választani. Ezt néhol kutatás is megelőzte, például az ország név mező hosszának meghatározásakor számításba vettem ilyeneket, mint: </w:t>
       </w:r>
       <w:r>
-        <w:t>The United Kingdom of Great Britain and Northern Ireland</w:t>
-      </w:r>
+        <w:t xml:space="preserve">The United </w:t>
+      </w:r>
+      <w:proofErr w:type="spellStart"/>
+      <w:r>
+        <w:t>Kingdom</w:t>
+      </w:r>
+      <w:proofErr w:type="spellEnd"/>
+      <w:r>
+        <w:t xml:space="preserve"> of Great </w:t>
+      </w:r>
+      <w:proofErr w:type="spellStart"/>
+      <w:r>
+        <w:t>Britain</w:t>
+      </w:r>
+      <w:proofErr w:type="spellEnd"/>
+      <w:r>
+        <w:t xml:space="preserve"> and </w:t>
+      </w:r>
+      <w:proofErr w:type="spellStart"/>
+      <w:r>
+        <w:t>Northern</w:t>
+      </w:r>
+      <w:proofErr w:type="spellEnd"/>
+      <w:r>
+        <w:t xml:space="preserve"> </w:t>
+      </w:r>
+      <w:proofErr w:type="spellStart"/>
+      <w:r>
+        <w:t>Ireland</w:t>
+      </w:r>
+      <w:proofErr w:type="spellEnd"/>
       <w:r>
         <w:t xml:space="preserve">, mely 48 karakter hosszú. Az ország mezőt 50 hosszú VARCHAR2-ként vettem fel. A VARCHAR2 típusról tudni kell, hogy nem foglalódik le alapból a teljes meghatározott karakternyi méret (előző példában 50), ezért úgy láttam, érdemesebb túltervezni, ahol csak lehet. Az </w:t>
       </w:r>
@@ -535,9 +569,11 @@
       <w:r>
         <w:t xml:space="preserve"> fix hosszúságú szövegek, ennek megfelelő CHAR típusnak határoztam meg mind a kettőt. A szám típusoknál a </w:t>
       </w:r>
+      <w:proofErr w:type="gramStart"/>
       <w:r>
         <w:t>ház_szám</w:t>
       </w:r>
+      <w:proofErr w:type="gramEnd"/>
       <w:r>
         <w:t xml:space="preserve">, illetve a </w:t>
       </w:r>
@@ -556,11 +592,32 @@
         <w:br/>
       </w:r>
       <w:r>
-        <w:t>1_create_tables_and_constraints</w:t>
+        <w:t>1_</w:t>
+      </w:r>
+      <w:proofErr w:type="spellStart"/>
+      <w:r>
+        <w:t>create</w:t>
+      </w:r>
+      <w:proofErr w:type="spellEnd"/>
+      <w:r>
+        <w:t>_</w:t>
+      </w:r>
+      <w:proofErr w:type="spellStart"/>
+      <w:r>
+        <w:t>tables</w:t>
+      </w:r>
+      <w:proofErr w:type="spellEnd"/>
+      <w:r>
+        <w:t>_and_</w:t>
+      </w:r>
+      <w:proofErr w:type="spellStart"/>
+      <w:r>
+        <w:t>constraints</w:t>
       </w:r>
       <w:r>
         <w:t>.sql</w:t>
       </w:r>
+      <w:proofErr w:type="spellEnd"/>
     </w:p>
     <w:p>
       <w:r>
@@ -582,59 +639,6 @@
                 <pic:pic xmlns:pic="http://schemas.openxmlformats.org/drawingml/2006/picture">
                   <pic:nvPicPr>
                     <pic:cNvPr id="0" name="Picture 4"/>
-                    <pic:cNvPicPr>
-                      <a:picLocks noChangeAspect="1" noChangeArrowheads="1"/>
-                    </pic:cNvPicPr>
-                  </pic:nvPicPr>
-                  <pic:blipFill>
-                    <a:blip r:embed="rId14"/>
-                    <a:srcRect/>
-                    <a:stretch>
-                      <a:fillRect/>
-                    </a:stretch>
-                  </pic:blipFill>
-                  <pic:spPr bwMode="auto">
-                    <a:xfrm>
-                      <a:off x="0" y="0"/>
-                      <a:ext cx="5759450" cy="3828591"/>
-                    </a:xfrm>
-                    <a:prstGeom prst="rect">
-                      <a:avLst/>
-                    </a:prstGeom>
-                    <a:noFill/>
-                    <a:ln w="9525">
-                      <a:noFill/>
-                      <a:miter lim="800000"/>
-                      <a:headEnd/>
-                      <a:tailEnd/>
-                    </a:ln>
-                  </pic:spPr>
-                </pic:pic>
-              </a:graphicData>
-            </a:graphic>
-          </wp:inline>
-        </w:drawing>
-      </w:r>
-    </w:p>
-    <w:p>
-      <w:r>
-        <w:rPr>
-          <w:noProof/>
-          <w:lang w:eastAsia="hu-HU"/>
-        </w:rPr>
-        <w:drawing>
-          <wp:inline distT="0" distB="0" distL="0" distR="0">
-            <wp:extent cx="5759450" cy="3828591"/>
-            <wp:effectExtent l="19050" t="0" r="0" b="0"/>
-            <wp:docPr id="22" name="Kép 7"/>
-            <wp:cNvGraphicFramePr>
-              <a:graphicFrameLocks xmlns:a="http://schemas.openxmlformats.org/drawingml/2006/main" noChangeAspect="1"/>
-            </wp:cNvGraphicFramePr>
-            <a:graphic xmlns:a="http://schemas.openxmlformats.org/drawingml/2006/main">
-              <a:graphicData uri="http://schemas.openxmlformats.org/drawingml/2006/picture">
-                <pic:pic xmlns:pic="http://schemas.openxmlformats.org/drawingml/2006/picture">
-                  <pic:nvPicPr>
-                    <pic:cNvPr id="0" name="Picture 7"/>
                     <pic:cNvPicPr>
                       <a:picLocks noChangeAspect="1" noChangeArrowheads="1"/>
                     </pic:cNvPicPr>
@@ -675,6 +679,59 @@
           <w:noProof/>
           <w:lang w:eastAsia="hu-HU"/>
         </w:rPr>
+        <w:drawing>
+          <wp:inline distT="0" distB="0" distL="0" distR="0">
+            <wp:extent cx="5759450" cy="3828591"/>
+            <wp:effectExtent l="19050" t="0" r="0" b="0"/>
+            <wp:docPr id="22" name="Kép 7"/>
+            <wp:cNvGraphicFramePr>
+              <a:graphicFrameLocks xmlns:a="http://schemas.openxmlformats.org/drawingml/2006/main" noChangeAspect="1"/>
+            </wp:cNvGraphicFramePr>
+            <a:graphic xmlns:a="http://schemas.openxmlformats.org/drawingml/2006/main">
+              <a:graphicData uri="http://schemas.openxmlformats.org/drawingml/2006/picture">
+                <pic:pic xmlns:pic="http://schemas.openxmlformats.org/drawingml/2006/picture">
+                  <pic:nvPicPr>
+                    <pic:cNvPr id="0" name="Picture 7"/>
+                    <pic:cNvPicPr>
+                      <a:picLocks noChangeAspect="1" noChangeArrowheads="1"/>
+                    </pic:cNvPicPr>
+                  </pic:nvPicPr>
+                  <pic:blipFill>
+                    <a:blip r:embed="rId16"/>
+                    <a:srcRect/>
+                    <a:stretch>
+                      <a:fillRect/>
+                    </a:stretch>
+                  </pic:blipFill>
+                  <pic:spPr bwMode="auto">
+                    <a:xfrm>
+                      <a:off x="0" y="0"/>
+                      <a:ext cx="5759450" cy="3828591"/>
+                    </a:xfrm>
+                    <a:prstGeom prst="rect">
+                      <a:avLst/>
+                    </a:prstGeom>
+                    <a:noFill/>
+                    <a:ln w="9525">
+                      <a:noFill/>
+                      <a:miter lim="800000"/>
+                      <a:headEnd/>
+                      <a:tailEnd/>
+                    </a:ln>
+                  </pic:spPr>
+                </pic:pic>
+              </a:graphicData>
+            </a:graphic>
+          </wp:inline>
+        </w:drawing>
+      </w:r>
+    </w:p>
+    <w:p>
+      <w:r>
+        <w:rPr>
+          <w:noProof/>
+          <w:lang w:eastAsia="hu-HU"/>
+        </w:rPr>
         <w:lastRenderedPageBreak/>
         <w:drawing>
           <wp:inline distT="0" distB="0" distL="0" distR="0">
@@ -694,7 +751,7 @@
                     </pic:cNvPicPr>
                   </pic:nvPicPr>
                   <pic:blipFill>
-                    <a:blip r:embed="rId16"/>
+                    <a:blip r:embed="rId17"/>
                     <a:srcRect/>
                     <a:stretch>
                       <a:fillRect/>
@@ -733,7 +790,15 @@
     </w:p>
     <w:p>
       <w:r>
-        <w:t>A rendszerbe tesztadatokat is fel lehet vinni. Erre a célra született szkriptek:</w:t>
+        <w:t xml:space="preserve">A rendszerbe tesztadatokat is fel lehet vinni. Erre a célra született </w:t>
+      </w:r>
+      <w:proofErr w:type="spellStart"/>
+      <w:r>
+        <w:t>szkriptek</w:t>
+      </w:r>
+      <w:proofErr w:type="spellEnd"/>
+      <w:r>
+        <w:t>:</w:t>
       </w:r>
     </w:p>
     <w:p>
@@ -745,11 +810,26 @@
         </w:numPr>
       </w:pPr>
       <w:r>
-        <w:t>2a_init_test_Házak</w:t>
-      </w:r>
+        <w:t>2a_</w:t>
+      </w:r>
+      <w:proofErr w:type="spellStart"/>
+      <w:r>
+        <w:t>init</w:t>
+      </w:r>
+      <w:proofErr w:type="spellEnd"/>
+      <w:r>
+        <w:t>_test_</w:t>
+      </w:r>
+      <w:proofErr w:type="spellStart"/>
+      <w:r>
+        <w:t>Házak</w:t>
+      </w:r>
+      <w:proofErr w:type="gramStart"/>
       <w:r>
         <w:t>.sql</w:t>
       </w:r>
+      <w:proofErr w:type="spellEnd"/>
+      <w:proofErr w:type="gramEnd"/>
     </w:p>
     <w:p>
       <w:pPr>
@@ -760,11 +840,24 @@
         </w:numPr>
       </w:pPr>
       <w:r>
-        <w:t>2b_init_test_Csoportok</w:t>
+        <w:t>2b_</w:t>
+      </w:r>
+      <w:proofErr w:type="spellStart"/>
+      <w:r>
+        <w:t>init</w:t>
+      </w:r>
+      <w:proofErr w:type="spellEnd"/>
+      <w:r>
+        <w:t>_test_</w:t>
+      </w:r>
+      <w:proofErr w:type="spellStart"/>
+      <w:r>
+        <w:t>Csoportok</w:t>
       </w:r>
       <w:r>
         <w:t>.sql</w:t>
       </w:r>
+      <w:proofErr w:type="spellEnd"/>
     </w:p>
     <w:p>
       <w:pPr>
@@ -775,11 +868,26 @@
         </w:numPr>
       </w:pPr>
       <w:r>
-        <w:t>2c_init_test_Lakók</w:t>
-      </w:r>
+        <w:t>2c_</w:t>
+      </w:r>
+      <w:proofErr w:type="spellStart"/>
+      <w:r>
+        <w:t>init</w:t>
+      </w:r>
+      <w:proofErr w:type="spellEnd"/>
+      <w:r>
+        <w:t>_test_</w:t>
+      </w:r>
+      <w:proofErr w:type="spellStart"/>
+      <w:r>
+        <w:t>Lakók</w:t>
+      </w:r>
+      <w:proofErr w:type="gramStart"/>
       <w:r>
         <w:t>.sql</w:t>
       </w:r>
+      <w:proofErr w:type="spellEnd"/>
+      <w:proofErr w:type="gramEnd"/>
     </w:p>
     <w:p>
       <w:pPr>
@@ -798,24 +906,9 @@
     <w:p/>
     <w:p>
       <w:pPr>
-        <w:rPr>
-          <w:rFonts w:asciiTheme="majorHAnsi" w:eastAsiaTheme="majorEastAsia" w:hAnsiTheme="majorHAnsi" w:cstheme="majorBidi"/>
-          <w:b/>
-          <w:bCs/>
-          <w:color w:val="4F81BD" w:themeColor="accent1"/>
-          <w:sz w:val="26"/>
-          <w:szCs w:val="26"/>
-        </w:rPr>
-      </w:pPr>
-      <w:r>
-        <w:rPr>
-          <w:rFonts w:asciiTheme="majorHAnsi" w:eastAsiaTheme="majorEastAsia" w:hAnsiTheme="majorHAnsi" w:cstheme="majorBidi"/>
-          <w:b/>
-          <w:bCs/>
-          <w:color w:val="4F81BD" w:themeColor="accent1"/>
-          <w:sz w:val="26"/>
-          <w:szCs w:val="26"/>
-        </w:rPr>
+        <w:pStyle w:val="Cmsor2"/>
+      </w:pPr>
+      <w:r>
         <w:t>Táblák Megtekintése</w:t>
       </w:r>
     </w:p>
@@ -847,83 +940,6 @@
                 <pic:pic xmlns:pic="http://schemas.openxmlformats.org/drawingml/2006/picture">
                   <pic:nvPicPr>
                     <pic:cNvPr id="0" name="Picture 1"/>
-                    <pic:cNvPicPr>
-                      <a:picLocks noChangeAspect="1" noChangeArrowheads="1"/>
-                    </pic:cNvPicPr>
-                  </pic:nvPicPr>
-                  <pic:blipFill>
-                    <a:blip r:embed="rId17"/>
-                    <a:srcRect/>
-                    <a:stretch>
-                      <a:fillRect/>
-                    </a:stretch>
-                  </pic:blipFill>
-                  <pic:spPr bwMode="auto">
-                    <a:xfrm>
-                      <a:off x="0" y="0"/>
-                      <a:ext cx="5759450" cy="3233442"/>
-                    </a:xfrm>
-                    <a:prstGeom prst="rect">
-                      <a:avLst/>
-                    </a:prstGeom>
-                    <a:noFill/>
-                    <a:ln w="9525">
-                      <a:noFill/>
-                      <a:miter lim="800000"/>
-                      <a:headEnd/>
-                      <a:tailEnd/>
-                    </a:ln>
-                  </pic:spPr>
-                </pic:pic>
-              </a:graphicData>
-            </a:graphic>
-          </wp:inline>
-        </w:drawing>
-      </w:r>
-    </w:p>
-    <w:p>
-      <w:r>
-        <w:t>Táblaválasztó</w:t>
-      </w:r>
-      <w:r>
-        <w:t xml:space="preserve"> </w:t>
-      </w:r>
-      <w:r>
-        <w:t>súgószövege:</w:t>
-      </w:r>
-    </w:p>
-    <w:p>
-      <w:r>
-        <w:t>Válasszon táblát, majd jelölje be a megjelenítendő oszlopokat, és ha szükséges, megadhat egy oszlopot, mely szerint az adatokat rendezi a rendszer.</w:t>
-      </w:r>
-    </w:p>
-    <w:p>
-      <w:pPr>
-        <w:pStyle w:val="Cmsor3"/>
-      </w:pPr>
-      <w:r>
-        <w:t>Megvalósítás:</w:t>
-      </w:r>
-    </w:p>
-    <w:p>
-      <w:r>
-        <w:rPr>
-          <w:noProof/>
-          <w:lang w:eastAsia="hu-HU"/>
-        </w:rPr>
-        <w:drawing>
-          <wp:inline distT="0" distB="0" distL="0" distR="0">
-            <wp:extent cx="5759450" cy="3233442"/>
-            <wp:effectExtent l="19050" t="0" r="0" b="0"/>
-            <wp:docPr id="13" name="Kép 13"/>
-            <wp:cNvGraphicFramePr>
-              <a:graphicFrameLocks xmlns:a="http://schemas.openxmlformats.org/drawingml/2006/main" noChangeAspect="1"/>
-            </wp:cNvGraphicFramePr>
-            <a:graphic xmlns:a="http://schemas.openxmlformats.org/drawingml/2006/main">
-              <a:graphicData uri="http://schemas.openxmlformats.org/drawingml/2006/picture">
-                <pic:pic xmlns:pic="http://schemas.openxmlformats.org/drawingml/2006/picture">
-                  <pic:nvPicPr>
-                    <pic:cNvPr id="0" name="Picture 13"/>
                     <pic:cNvPicPr>
                       <a:picLocks noChangeAspect="1" noChangeArrowheads="1"/>
                     </pic:cNvPicPr>
@@ -959,11 +975,93 @@
       </w:r>
     </w:p>
     <w:p>
+      <w:r>
+        <w:t>Táblaválasztó</w:t>
+      </w:r>
+      <w:r>
+        <w:t xml:space="preserve"> </w:t>
+      </w:r>
+      <w:r>
+        <w:t>súgószövege:</w:t>
+      </w:r>
+    </w:p>
+    <w:p>
+      <w:r>
+        <w:t>Válasszon táblát, majd jelölje be a megjelenítendő oszlopokat, és ha szükséges, megadhat egy oszlopot, mely szerint az adatokat rendezi a rendszer.</w:t>
+      </w:r>
+    </w:p>
+    <w:p>
+      <w:pPr>
+        <w:pStyle w:val="Cmsor3"/>
+      </w:pPr>
+      <w:r>
+        <w:t>Megvalósítás:</w:t>
+      </w:r>
+    </w:p>
+    <w:p>
+      <w:r>
+        <w:rPr>
+          <w:noProof/>
+          <w:lang w:eastAsia="hu-HU"/>
+        </w:rPr>
+        <w:drawing>
+          <wp:inline distT="0" distB="0" distL="0" distR="0">
+            <wp:extent cx="5759450" cy="3233442"/>
+            <wp:effectExtent l="19050" t="0" r="0" b="0"/>
+            <wp:docPr id="13" name="Kép 13"/>
+            <wp:cNvGraphicFramePr>
+              <a:graphicFrameLocks xmlns:a="http://schemas.openxmlformats.org/drawingml/2006/main" noChangeAspect="1"/>
+            </wp:cNvGraphicFramePr>
+            <a:graphic xmlns:a="http://schemas.openxmlformats.org/drawingml/2006/main">
+              <a:graphicData uri="http://schemas.openxmlformats.org/drawingml/2006/picture">
+                <pic:pic xmlns:pic="http://schemas.openxmlformats.org/drawingml/2006/picture">
+                  <pic:nvPicPr>
+                    <pic:cNvPr id="0" name="Picture 13"/>
+                    <pic:cNvPicPr>
+                      <a:picLocks noChangeAspect="1" noChangeArrowheads="1"/>
+                    </pic:cNvPicPr>
+                  </pic:nvPicPr>
+                  <pic:blipFill>
+                    <a:blip r:embed="rId19"/>
+                    <a:srcRect/>
+                    <a:stretch>
+                      <a:fillRect/>
+                    </a:stretch>
+                  </pic:blipFill>
+                  <pic:spPr bwMode="auto">
+                    <a:xfrm>
+                      <a:off x="0" y="0"/>
+                      <a:ext cx="5759450" cy="3233442"/>
+                    </a:xfrm>
+                    <a:prstGeom prst="rect">
+                      <a:avLst/>
+                    </a:prstGeom>
+                    <a:noFill/>
+                    <a:ln w="9525">
+                      <a:noFill/>
+                      <a:miter lim="800000"/>
+                      <a:headEnd/>
+                      <a:tailEnd/>
+                    </a:ln>
+                  </pic:spPr>
+                </pic:pic>
+              </a:graphicData>
+            </a:graphic>
+          </wp:inline>
+        </w:drawing>
+      </w:r>
+    </w:p>
+    <w:p>
       <w:pPr>
         <w:pStyle w:val="Cmsor4"/>
       </w:pPr>
-      <w:r>
-        <w:t>Itemek:</w:t>
+      <w:proofErr w:type="spellStart"/>
+      <w:r>
+        <w:t>Itemek</w:t>
+      </w:r>
+      <w:proofErr w:type="spellEnd"/>
+      <w:r>
+        <w:t>:</w:t>
       </w:r>
     </w:p>
     <w:p>
@@ -999,7 +1097,7 @@
                     </pic:cNvPicPr>
                   </pic:nvPicPr>
                   <pic:blipFill>
-                    <a:blip r:embed="rId19"/>
+                    <a:blip r:embed="rId20"/>
                     <a:srcRect/>
                     <a:stretch>
                       <a:fillRect/>
@@ -1057,68 +1155,6 @@
                 <pic:pic xmlns:pic="http://schemas.openxmlformats.org/drawingml/2006/picture">
                   <pic:nvPicPr>
                     <pic:cNvPr id="0" name="Picture 4"/>
-                    <pic:cNvPicPr>
-                      <a:picLocks noChangeAspect="1" noChangeArrowheads="1"/>
-                    </pic:cNvPicPr>
-                  </pic:nvPicPr>
-                  <pic:blipFill>
-                    <a:blip r:embed="rId20"/>
-                    <a:srcRect/>
-                    <a:stretch>
-                      <a:fillRect/>
-                    </a:stretch>
-                  </pic:blipFill>
-                  <pic:spPr bwMode="auto">
-                    <a:xfrm>
-                      <a:off x="0" y="0"/>
-                      <a:ext cx="5759450" cy="4977314"/>
-                    </a:xfrm>
-                    <a:prstGeom prst="rect">
-                      <a:avLst/>
-                    </a:prstGeom>
-                    <a:noFill/>
-                    <a:ln w="9525">
-                      <a:noFill/>
-                      <a:miter lim="800000"/>
-                      <a:headEnd/>
-                      <a:tailEnd/>
-                    </a:ln>
-                  </pic:spPr>
-                </pic:pic>
-              </a:graphicData>
-            </a:graphic>
-          </wp:inline>
-        </w:drawing>
-      </w:r>
-    </w:p>
-    <w:p>
-      <w:r>
-        <w:t>P2_RDO_SORT</w:t>
-      </w:r>
-      <w:r>
-        <w:t>:</w:t>
-      </w:r>
-    </w:p>
-    <w:p>
-      <w:r>
-        <w:rPr>
-          <w:noProof/>
-          <w:lang w:eastAsia="hu-HU"/>
-        </w:rPr>
-        <w:lastRenderedPageBreak/>
-        <w:drawing>
-          <wp:inline distT="0" distB="0" distL="0" distR="0">
-            <wp:extent cx="5759450" cy="4977314"/>
-            <wp:effectExtent l="19050" t="0" r="0" b="0"/>
-            <wp:docPr id="10" name="Kép 7"/>
-            <wp:cNvGraphicFramePr>
-              <a:graphicFrameLocks xmlns:a="http://schemas.openxmlformats.org/drawingml/2006/main" noChangeAspect="1"/>
-            </wp:cNvGraphicFramePr>
-            <a:graphic xmlns:a="http://schemas.openxmlformats.org/drawingml/2006/main">
-              <a:graphicData uri="http://schemas.openxmlformats.org/drawingml/2006/picture">
-                <pic:pic xmlns:pic="http://schemas.openxmlformats.org/drawingml/2006/picture">
-                  <pic:nvPicPr>
-                    <pic:cNvPr id="0" name="Picture 7"/>
                     <pic:cNvPicPr>
                       <a:picLocks noChangeAspect="1" noChangeArrowheads="1"/>
                     </pic:cNvPicPr>
@@ -1155,6 +1191,68 @@
     </w:p>
     <w:p>
       <w:r>
+        <w:t>P2_RDO_SORT</w:t>
+      </w:r>
+      <w:r>
+        <w:t>:</w:t>
+      </w:r>
+    </w:p>
+    <w:p>
+      <w:r>
+        <w:rPr>
+          <w:noProof/>
+          <w:lang w:eastAsia="hu-HU"/>
+        </w:rPr>
+        <w:lastRenderedPageBreak/>
+        <w:drawing>
+          <wp:inline distT="0" distB="0" distL="0" distR="0">
+            <wp:extent cx="5759450" cy="4977314"/>
+            <wp:effectExtent l="19050" t="0" r="0" b="0"/>
+            <wp:docPr id="10" name="Kép 7"/>
+            <wp:cNvGraphicFramePr>
+              <a:graphicFrameLocks xmlns:a="http://schemas.openxmlformats.org/drawingml/2006/main" noChangeAspect="1"/>
+            </wp:cNvGraphicFramePr>
+            <a:graphic xmlns:a="http://schemas.openxmlformats.org/drawingml/2006/main">
+              <a:graphicData uri="http://schemas.openxmlformats.org/drawingml/2006/picture">
+                <pic:pic xmlns:pic="http://schemas.openxmlformats.org/drawingml/2006/picture">
+                  <pic:nvPicPr>
+                    <pic:cNvPr id="0" name="Picture 7"/>
+                    <pic:cNvPicPr>
+                      <a:picLocks noChangeAspect="1" noChangeArrowheads="1"/>
+                    </pic:cNvPicPr>
+                  </pic:nvPicPr>
+                  <pic:blipFill>
+                    <a:blip r:embed="rId22"/>
+                    <a:srcRect/>
+                    <a:stretch>
+                      <a:fillRect/>
+                    </a:stretch>
+                  </pic:blipFill>
+                  <pic:spPr bwMode="auto">
+                    <a:xfrm>
+                      <a:off x="0" y="0"/>
+                      <a:ext cx="5759450" cy="4977314"/>
+                    </a:xfrm>
+                    <a:prstGeom prst="rect">
+                      <a:avLst/>
+                    </a:prstGeom>
+                    <a:noFill/>
+                    <a:ln w="9525">
+                      <a:noFill/>
+                      <a:miter lim="800000"/>
+                      <a:headEnd/>
+                      <a:tailEnd/>
+                    </a:ln>
+                  </pic:spPr>
+                </pic:pic>
+              </a:graphicData>
+            </a:graphic>
+          </wp:inline>
+        </w:drawing>
+      </w:r>
+    </w:p>
+    <w:p>
+      <w:r>
         <w:t>P2_TB_SORT_FIELD</w:t>
       </w:r>
       <w:r>
@@ -1186,7 +1284,7 @@
                     </pic:cNvPicPr>
                   </pic:nvPicPr>
                   <pic:blipFill>
-                    <a:blip r:embed="rId22"/>
+                    <a:blip r:embed="rId23"/>
                     <a:srcRect/>
                     <a:stretch>
                       <a:fillRect/>
@@ -1219,18 +1317,41 @@
       <w:pPr>
         <w:pStyle w:val="Cmsor4"/>
       </w:pPr>
-      <w:r>
-        <w:t>Page Process-ek:</w:t>
-      </w:r>
-    </w:p>
-    <w:p>
-      <w:r>
-        <w:t>Validáció:</w:t>
-      </w:r>
-    </w:p>
-    <w:p>
-      <w:r>
-        <w:t>Mehet_e</w:t>
+      <w:proofErr w:type="spellStart"/>
+      <w:r>
+        <w:lastRenderedPageBreak/>
+        <w:t>Page</w:t>
+      </w:r>
+      <w:proofErr w:type="spellEnd"/>
+      <w:r>
+        <w:t xml:space="preserve"> </w:t>
+      </w:r>
+      <w:proofErr w:type="spellStart"/>
+      <w:r>
+        <w:t>Process-ek</w:t>
+      </w:r>
+      <w:proofErr w:type="spellEnd"/>
+      <w:r>
+        <w:t>:</w:t>
+      </w:r>
+    </w:p>
+    <w:p>
+      <w:pPr>
+        <w:pStyle w:val="Cmsor5"/>
+      </w:pPr>
+      <w:proofErr w:type="spellStart"/>
+      <w:r>
+        <w:t>Validáció</w:t>
+      </w:r>
+      <w:proofErr w:type="spellEnd"/>
+      <w:r>
+        <w:t xml:space="preserve"> </w:t>
+      </w:r>
+      <w:r>
+        <w:t>(Mehet_e)</w:t>
+      </w:r>
+      <w:r>
+        <w:t>:</w:t>
       </w:r>
     </w:p>
     <w:p>
@@ -1239,9 +1360,8 @@
           <w:noProof/>
           <w:lang w:eastAsia="hu-HU"/>
         </w:rPr>
-        <w:lastRenderedPageBreak/>
         <w:drawing>
-          <wp:inline distT="0" distB="0" distL="0" distR="0">
+          <wp:inline distT="0" distB="0" distL="0" distR="0" wp14:anchorId="36CCECB1" wp14:editId="6EA1267A">
             <wp:extent cx="5759450" cy="6130244"/>
             <wp:effectExtent l="19050" t="0" r="0" b="0"/>
             <wp:docPr id="28" name="Kép 28"/>
@@ -1258,7 +1378,7 @@
                     </pic:cNvPicPr>
                   </pic:nvPicPr>
                   <pic:blipFill>
-                    <a:blip r:embed="rId23"/>
+                    <a:blip r:embed="rId24"/>
                     <a:srcRect/>
                     <a:stretch>
                       <a:fillRect/>
@@ -1289,14 +1409,22 @@
     </w:p>
     <w:p>
       <w:pPr>
-        <w:pStyle w:val="Cmsor3"/>
-      </w:pPr>
+        <w:pStyle w:val="Cmsor5"/>
+      </w:pPr>
+      <w:proofErr w:type="spellStart"/>
       <w:r>
         <w:lastRenderedPageBreak/>
-        <w:t>Vezérlő régió elkészítése</w:t>
-      </w:r>
-      <w:r>
-        <w:br/>
+        <w:t>Process</w:t>
+      </w:r>
+      <w:proofErr w:type="spellEnd"/>
+      <w:r>
+        <w:t xml:space="preserve"> (</w:t>
+      </w:r>
+      <w:r>
+        <w:t>Mehet</w:t>
+      </w:r>
+      <w:r>
+        <w:t>)</w:t>
       </w:r>
     </w:p>
     <w:p>
@@ -1306,54 +1434,10 @@
           <w:lang w:eastAsia="hu-HU"/>
         </w:rPr>
         <w:drawing>
-          <wp:inline distT="0" distB="0" distL="0" distR="0">
-            <wp:extent cx="5760720" cy="4233672"/>
-            <wp:effectExtent l="19050" t="0" r="0" b="0"/>
-            <wp:docPr id="15" name="Kép 15"/>
-            <wp:cNvGraphicFramePr>
-              <a:graphicFrameLocks xmlns:a="http://schemas.openxmlformats.org/drawingml/2006/main" noChangeAspect="1"/>
-            </wp:cNvGraphicFramePr>
-            <a:graphic xmlns:a="http://schemas.openxmlformats.org/drawingml/2006/main">
-              <a:graphicData uri="http://schemas.openxmlformats.org/drawingml/2006/picture">
-                <pic:pic xmlns:pic="http://schemas.openxmlformats.org/drawingml/2006/picture">
-                  <pic:nvPicPr>
-                    <pic:cNvPr id="0" name=""/>
-                    <pic:cNvPicPr/>
-                  </pic:nvPicPr>
-                  <pic:blipFill>
-                    <a:blip r:embed="rId24"/>
-                    <a:stretch>
-                      <a:fillRect/>
-                    </a:stretch>
-                  </pic:blipFill>
-                  <pic:spPr>
-                    <a:xfrm>
-                      <a:off x="0" y="0"/>
-                      <a:ext cx="5759450" cy="4232739"/>
-                    </a:xfrm>
-                    <a:prstGeom prst="rect">
-                      <a:avLst/>
-                    </a:prstGeom>
-                  </pic:spPr>
-                </pic:pic>
-              </a:graphicData>
-            </a:graphic>
-          </wp:inline>
-        </w:drawing>
-      </w:r>
-    </w:p>
-    <w:p>
-      <w:r>
-        <w:rPr>
-          <w:noProof/>
-          <w:lang w:eastAsia="hu-HU"/>
-        </w:rPr>
-        <w:lastRenderedPageBreak/>
-        <w:drawing>
-          <wp:inline distT="0" distB="0" distL="0" distR="0">
-            <wp:extent cx="5759450" cy="4615643"/>
+          <wp:inline distT="0" distB="0" distL="0" distR="0" wp14:anchorId="6ACA875A" wp14:editId="337DD42F">
+            <wp:extent cx="5759450" cy="3162003"/>
             <wp:effectExtent l="0" t="0" r="0" b="0"/>
-            <wp:docPr id="18" name="Kép 18"/>
+            <wp:docPr id="12" name="Kép 12"/>
             <wp:cNvGraphicFramePr>
               <a:graphicFrameLocks xmlns:a="http://schemas.openxmlformats.org/drawingml/2006/main" noChangeAspect="1"/>
             </wp:cNvGraphicFramePr>
@@ -1373,7 +1457,7 @@
                   <pic:spPr>
                     <a:xfrm>
                       <a:off x="0" y="0"/>
-                      <a:ext cx="5759450" cy="4615643"/>
+                      <a:ext cx="5759450" cy="3162003"/>
                     </a:xfrm>
                     <a:prstGeom prst="rect">
                       <a:avLst/>
@@ -1385,16 +1469,26 @@
           </wp:inline>
         </w:drawing>
       </w:r>
+    </w:p>
+    <w:p>
+      <w:pPr>
+        <w:pStyle w:val="Cmsor2"/>
+      </w:pPr>
+      <w:r>
+        <w:t>Kimutatások és Űrlapok</w:t>
+      </w:r>
+    </w:p>
+    <w:p>
       <w:r>
         <w:rPr>
           <w:noProof/>
           <w:lang w:eastAsia="hu-HU"/>
         </w:rPr>
         <w:drawing>
-          <wp:inline distT="0" distB="0" distL="0" distR="0">
-            <wp:extent cx="5759450" cy="4615643"/>
+          <wp:inline distT="0" distB="0" distL="0" distR="0" wp14:anchorId="17B2E660" wp14:editId="40A5FB7D">
+            <wp:extent cx="5759450" cy="4347448"/>
             <wp:effectExtent l="0" t="0" r="0" b="0"/>
-            <wp:docPr id="19" name="Kép 19"/>
+            <wp:docPr id="17" name="Kép 17"/>
             <wp:cNvGraphicFramePr>
               <a:graphicFrameLocks xmlns:a="http://schemas.openxmlformats.org/drawingml/2006/main" noChangeAspect="1"/>
             </wp:cNvGraphicFramePr>
@@ -1414,7 +1508,7 @@
                   <pic:spPr>
                     <a:xfrm>
                       <a:off x="0" y="0"/>
-                      <a:ext cx="5759450" cy="4615643"/>
+                      <a:ext cx="5759450" cy="4347448"/>
                     </a:xfrm>
                     <a:prstGeom prst="rect">
                       <a:avLst/>
@@ -1428,28 +1522,17 @@
       </w:r>
     </w:p>
     <w:p>
-      <w:pPr>
-        <w:pStyle w:val="Cmsor3"/>
-      </w:pPr>
-      <w:r>
-        <w:lastRenderedPageBreak/>
-        <w:t>Táblaneveket tartalmazó legördülő:</w:t>
-      </w:r>
-      <w:r>
-        <w:br/>
-      </w:r>
-    </w:p>
-    <w:p>
       <w:r>
         <w:rPr>
           <w:noProof/>
           <w:lang w:eastAsia="hu-HU"/>
         </w:rPr>
+        <w:lastRenderedPageBreak/>
         <w:drawing>
-          <wp:inline distT="0" distB="0" distL="0" distR="0">
-            <wp:extent cx="5760720" cy="3017520"/>
+          <wp:inline distT="0" distB="0" distL="0" distR="0" wp14:anchorId="585B3AE8" wp14:editId="2F15B388">
+            <wp:extent cx="5759450" cy="3162003"/>
             <wp:effectExtent l="0" t="0" r="0" b="0"/>
-            <wp:docPr id="33" name="Kép 33"/>
+            <wp:docPr id="23" name="Kép 23"/>
             <wp:cNvGraphicFramePr>
               <a:graphicFrameLocks xmlns:a="http://schemas.openxmlformats.org/drawingml/2006/main" noChangeAspect="1"/>
             </wp:cNvGraphicFramePr>
@@ -1469,7 +1552,7 @@
                   <pic:spPr>
                     <a:xfrm>
                       <a:off x="0" y="0"/>
-                      <a:ext cx="5759450" cy="3016855"/>
+                      <a:ext cx="5759450" cy="3162003"/>
                     </a:xfrm>
                     <a:prstGeom prst="rect">
                       <a:avLst/>
@@ -1481,16 +1564,105 @@
           </wp:inline>
         </w:drawing>
       </w:r>
+    </w:p>
+    <w:p>
+      <w:pPr>
+        <w:pStyle w:val="Cmsor3"/>
+      </w:pPr>
+      <w:r>
+        <w:t>Kimutatások Űrlappal</w:t>
+      </w:r>
+    </w:p>
+    <w:p>
+      <w:r>
+        <w:t>Itt található három gomb</w:t>
+      </w:r>
+    </w:p>
+    <w:p>
+      <w:pPr>
+        <w:pStyle w:val="Listaszerbekezds"/>
+        <w:numPr>
+          <w:ilvl w:val="0"/>
+          <w:numId w:val="9"/>
+        </w:numPr>
+      </w:pPr>
+      <w:r>
+        <w:t>Ház Kimutatás</w:t>
+      </w:r>
+    </w:p>
+    <w:p>
+      <w:pPr>
+        <w:pStyle w:val="Listaszerbekezds"/>
+        <w:numPr>
+          <w:ilvl w:val="0"/>
+          <w:numId w:val="9"/>
+        </w:numPr>
+      </w:pPr>
+      <w:r>
+        <w:t>Csoportok Kimutatás</w:t>
+      </w:r>
+    </w:p>
+    <w:p>
+      <w:pPr>
+        <w:pStyle w:val="Listaszerbekezds"/>
+        <w:numPr>
+          <w:ilvl w:val="0"/>
+          <w:numId w:val="9"/>
+        </w:numPr>
+      </w:pPr>
+      <w:r>
+        <w:t>Lakók Kimutatás</w:t>
+      </w:r>
+    </w:p>
+    <w:p>
+      <w:r>
+        <w:t xml:space="preserve">Mind egy </w:t>
+      </w:r>
+      <w:proofErr w:type="spellStart"/>
+      <w:r>
+        <w:t>ReportForm</w:t>
+      </w:r>
+      <w:proofErr w:type="spellEnd"/>
+      <w:r>
+        <w:t xml:space="preserve"> technikával megvalósított </w:t>
+      </w:r>
+      <w:proofErr w:type="spellStart"/>
+      <w:r>
+        <w:t>adatmegjelenító</w:t>
+      </w:r>
+      <w:proofErr w:type="spellEnd"/>
+      <w:r>
+        <w:t>/felvivő/módosító részhez vezet.</w:t>
+      </w:r>
+    </w:p>
+    <w:p>
+      <w:pPr>
+        <w:pStyle w:val="Cmsor3"/>
+      </w:pPr>
+      <w:r>
+        <w:lastRenderedPageBreak/>
+        <w:t>Ház Kimutatás</w:t>
+      </w:r>
+    </w:p>
+    <w:p>
+      <w:pPr>
+        <w:pStyle w:val="Cmsor4"/>
+      </w:pPr>
+      <w:r>
+        <w:t>Kimutatás (Riport)</w:t>
+      </w:r>
+    </w:p>
+    <w:p>
       <w:r>
         <w:rPr>
           <w:noProof/>
           <w:lang w:eastAsia="hu-HU"/>
         </w:rPr>
         <w:drawing>
-          <wp:inline distT="0" distB="0" distL="0" distR="0">
-            <wp:extent cx="5759450" cy="3162615"/>
+          <wp:inline distT="0" distB="0" distL="0" distR="0" wp14:anchorId="52B0D425" wp14:editId="64C7695A">
+            <wp:extent cx="5759450" cy="6479540"/>
             <wp:effectExtent l="0" t="0" r="0" b="0"/>
-            <wp:docPr id="34" name="Kép 34"/>
+            <wp:docPr id="24" name="Kép 24"/>
             <wp:cNvGraphicFramePr>
               <a:graphicFrameLocks xmlns:a="http://schemas.openxmlformats.org/drawingml/2006/main" noChangeAspect="1"/>
             </wp:cNvGraphicFramePr>
@@ -1510,7 +1682,7 @@
                   <pic:spPr>
                     <a:xfrm>
                       <a:off x="0" y="0"/>
-                      <a:ext cx="5759450" cy="3162615"/>
+                      <a:ext cx="5759450" cy="6479540"/>
                     </a:xfrm>
                     <a:prstGeom prst="rect">
                       <a:avLst/>
@@ -1522,19 +1694,19 @@
           </wp:inline>
         </w:drawing>
       </w:r>
-      <w:r>
-        <w:br/>
-      </w:r>
+    </w:p>
+    <w:p>
       <w:r>
         <w:rPr>
           <w:noProof/>
           <w:lang w:eastAsia="hu-HU"/>
         </w:rPr>
+        <w:lastRenderedPageBreak/>
         <w:drawing>
-          <wp:inline distT="0" distB="0" distL="0" distR="0">
-            <wp:extent cx="5759450" cy="2494578"/>
-            <wp:effectExtent l="0" t="0" r="0" b="1270"/>
-            <wp:docPr id="35" name="Kép 35"/>
+          <wp:inline distT="0" distB="0" distL="0" distR="0" wp14:anchorId="1653906F" wp14:editId="1ED8B53D">
+            <wp:extent cx="5759450" cy="4511675"/>
+            <wp:effectExtent l="0" t="0" r="0" b="0"/>
+            <wp:docPr id="26" name="Kép 26"/>
             <wp:cNvGraphicFramePr>
               <a:graphicFrameLocks xmlns:a="http://schemas.openxmlformats.org/drawingml/2006/main" noChangeAspect="1"/>
             </wp:cNvGraphicFramePr>
@@ -1554,7 +1726,7 @@
                   <pic:spPr>
                     <a:xfrm>
                       <a:off x="0" y="0"/>
-                      <a:ext cx="5759450" cy="2494578"/>
+                      <a:ext cx="5759450" cy="4511675"/>
                     </a:xfrm>
                     <a:prstGeom prst="rect">
                       <a:avLst/>
@@ -1567,6 +1739,26 @@
         </w:drawing>
       </w:r>
     </w:p>
+    <w:p/>
+    <w:p/>
+    <w:p/>
+    <w:p>
+      <w:pPr>
+        <w:pStyle w:val="Cmsor4"/>
+      </w:pPr>
+      <w:r>
+        <w:t>Űrlap (</w:t>
+      </w:r>
+      <w:proofErr w:type="spellStart"/>
+      <w:r>
+        <w:t>Form</w:t>
+      </w:r>
+      <w:proofErr w:type="spellEnd"/>
+      <w:r>
+        <w:t>)</w:t>
+      </w:r>
+    </w:p>
+    <w:p/>
     <w:p>
       <w:pPr>
         <w:rPr>
@@ -1580,10 +1772,10 @@
         </w:rPr>
         <w:lastRenderedPageBreak/>
         <w:drawing>
-          <wp:inline distT="0" distB="0" distL="0" distR="0">
-            <wp:extent cx="5759450" cy="2784204"/>
+          <wp:inline distT="0" distB="0" distL="0" distR="0" wp14:anchorId="48EF1AE7" wp14:editId="17E7EF28">
+            <wp:extent cx="5759450" cy="3678798"/>
             <wp:effectExtent l="0" t="0" r="0" b="0"/>
-            <wp:docPr id="36" name="Kép 36"/>
+            <wp:docPr id="25" name="Kép 25"/>
             <wp:cNvGraphicFramePr>
               <a:graphicFrameLocks xmlns:a="http://schemas.openxmlformats.org/drawingml/2006/main" noChangeAspect="1"/>
             </wp:cNvGraphicFramePr>
@@ -1603,7 +1795,7 @@
                   <pic:spPr>
                     <a:xfrm>
                       <a:off x="0" y="0"/>
-                      <a:ext cx="5759450" cy="2784204"/>
+                      <a:ext cx="5759450" cy="3678798"/>
                     </a:xfrm>
                     <a:prstGeom prst="rect">
                       <a:avLst/>
@@ -1621,10 +1813,10 @@
           <w:lang w:eastAsia="hu-HU"/>
         </w:rPr>
         <w:drawing>
-          <wp:inline distT="0" distB="0" distL="0" distR="0">
-            <wp:extent cx="5759450" cy="2158416"/>
+          <wp:inline distT="0" distB="0" distL="0" distR="0" wp14:anchorId="2CB0EAFD" wp14:editId="1A33C6A7">
+            <wp:extent cx="5759450" cy="4204166"/>
             <wp:effectExtent l="0" t="0" r="0" b="0"/>
-            <wp:docPr id="37" name="Kép 37"/>
+            <wp:docPr id="27" name="Kép 27"/>
             <wp:cNvGraphicFramePr>
               <a:graphicFrameLocks xmlns:a="http://schemas.openxmlformats.org/drawingml/2006/main" noChangeAspect="1"/>
             </wp:cNvGraphicFramePr>
@@ -1644,7 +1836,7 @@
                   <pic:spPr>
                     <a:xfrm>
                       <a:off x="0" y="0"/>
-                      <a:ext cx="5759450" cy="2158416"/>
+                      <a:ext cx="5759450" cy="4204166"/>
                     </a:xfrm>
                     <a:prstGeom prst="rect">
                       <a:avLst/>
@@ -1657,169 +1849,41 @@
         </w:drawing>
       </w:r>
     </w:p>
+    <w:p/>
     <w:p>
       <w:bookmarkStart w:id="0" w:name="_GoBack"/>
       <w:bookmarkEnd w:id="0"/>
-      <w:r>
-        <w:rPr>
-          <w:rStyle w:val="Cmsor3Char"/>
-        </w:rPr>
-        <w:t>Legördülő utáni feldolgozás:</w:t>
-      </w:r>
-      <w:r>
-        <w:rPr>
-          <w:noProof/>
-          <w:lang w:eastAsia="hu-HU"/>
-        </w:rPr>
-        <w:drawing>
-          <wp:inline distT="0" distB="0" distL="0" distR="0">
-            <wp:extent cx="5759450" cy="1922674"/>
-            <wp:effectExtent l="0" t="0" r="0" b="1905"/>
-            <wp:docPr id="38" name="Kép 38"/>
-            <wp:cNvGraphicFramePr>
-              <a:graphicFrameLocks xmlns:a="http://schemas.openxmlformats.org/drawingml/2006/main" noChangeAspect="1"/>
-            </wp:cNvGraphicFramePr>
-            <a:graphic xmlns:a="http://schemas.openxmlformats.org/drawingml/2006/main">
-              <a:graphicData uri="http://schemas.openxmlformats.org/drawingml/2006/picture">
-                <pic:pic xmlns:pic="http://schemas.openxmlformats.org/drawingml/2006/picture">
-                  <pic:nvPicPr>
-                    <pic:cNvPr id="0" name=""/>
-                    <pic:cNvPicPr/>
-                  </pic:nvPicPr>
-                  <pic:blipFill>
-                    <a:blip r:embed="rId32"/>
-                    <a:stretch>
-                      <a:fillRect/>
-                    </a:stretch>
-                  </pic:blipFill>
-                  <pic:spPr>
-                    <a:xfrm>
-                      <a:off x="0" y="0"/>
-                      <a:ext cx="5759450" cy="1922674"/>
-                    </a:xfrm>
-                    <a:prstGeom prst="rect">
-                      <a:avLst/>
-                    </a:prstGeom>
-                  </pic:spPr>
-                </pic:pic>
-              </a:graphicData>
-            </a:graphic>
-          </wp:inline>
-        </w:drawing>
-      </w:r>
-      <w:r>
-        <w:rPr>
-          <w:noProof/>
-          <w:lang w:eastAsia="hu-HU"/>
-        </w:rPr>
-        <w:drawing>
-          <wp:inline distT="0" distB="0" distL="0" distR="0">
-            <wp:extent cx="5759450" cy="1982681"/>
-            <wp:effectExtent l="0" t="0" r="0" b="0"/>
-            <wp:docPr id="39" name="Kép 39"/>
-            <wp:cNvGraphicFramePr>
-              <a:graphicFrameLocks xmlns:a="http://schemas.openxmlformats.org/drawingml/2006/main" noChangeAspect="1"/>
-            </wp:cNvGraphicFramePr>
-            <a:graphic xmlns:a="http://schemas.openxmlformats.org/drawingml/2006/main">
-              <a:graphicData uri="http://schemas.openxmlformats.org/drawingml/2006/picture">
-                <pic:pic xmlns:pic="http://schemas.openxmlformats.org/drawingml/2006/picture">
-                  <pic:nvPicPr>
-                    <pic:cNvPr id="0" name=""/>
-                    <pic:cNvPicPr/>
-                  </pic:nvPicPr>
-                  <pic:blipFill>
-                    <a:blip r:embed="rId33"/>
-                    <a:stretch>
-                      <a:fillRect/>
-                    </a:stretch>
-                  </pic:blipFill>
-                  <pic:spPr>
-                    <a:xfrm>
-                      <a:off x="0" y="0"/>
-                      <a:ext cx="5759450" cy="1982681"/>
-                    </a:xfrm>
-                    <a:prstGeom prst="rect">
-                      <a:avLst/>
-                    </a:prstGeom>
-                  </pic:spPr>
-                </pic:pic>
-              </a:graphicData>
-            </a:graphic>
-          </wp:inline>
-        </w:drawing>
+    </w:p>
+    <w:p/>
+    <w:p>
+      <w:pPr>
+        <w:pStyle w:val="Cmsor3"/>
+      </w:pPr>
+      <w:r>
+        <w:lastRenderedPageBreak/>
+        <w:t>Csoportok Kimutatás</w:t>
       </w:r>
     </w:p>
     <w:p/>
     <w:p/>
-    <w:p>
-      <w:pPr>
-        <w:pStyle w:val="Cmsor2"/>
-      </w:pPr>
-      <w:r>
-        <w:t>Ház ReportForm</w:t>
-      </w:r>
-    </w:p>
-    <w:p>
-      <w:r>
-        <w:rPr>
-          <w:noProof/>
-          <w:lang w:eastAsia="hu-HU"/>
-        </w:rPr>
-        <w:drawing>
-          <wp:inline distT="0" distB="0" distL="0" distR="0">
-            <wp:extent cx="5759450" cy="3156213"/>
-            <wp:effectExtent l="19050" t="0" r="0" b="0"/>
-            <wp:docPr id="6" name="Kép 1"/>
-            <wp:cNvGraphicFramePr>
-              <a:graphicFrameLocks xmlns:a="http://schemas.openxmlformats.org/drawingml/2006/main" noChangeAspect="1"/>
-            </wp:cNvGraphicFramePr>
-            <a:graphic xmlns:a="http://schemas.openxmlformats.org/drawingml/2006/main">
-              <a:graphicData uri="http://schemas.openxmlformats.org/drawingml/2006/picture">
-                <pic:pic xmlns:pic="http://schemas.openxmlformats.org/drawingml/2006/picture">
-                  <pic:nvPicPr>
-                    <pic:cNvPr id="0" name="Picture 1"/>
-                    <pic:cNvPicPr>
-                      <a:picLocks noChangeAspect="1" noChangeArrowheads="1"/>
-                    </pic:cNvPicPr>
-                  </pic:nvPicPr>
-                  <pic:blipFill>
-                    <a:blip r:embed="rId34"/>
-                    <a:srcRect/>
-                    <a:stretch>
-                      <a:fillRect/>
-                    </a:stretch>
-                  </pic:blipFill>
-                  <pic:spPr bwMode="auto">
-                    <a:xfrm>
-                      <a:off x="0" y="0"/>
-                      <a:ext cx="5759450" cy="3156213"/>
-                    </a:xfrm>
-                    <a:prstGeom prst="rect">
-                      <a:avLst/>
-                    </a:prstGeom>
-                    <a:noFill/>
-                    <a:ln w="9525">
-                      <a:noFill/>
-                      <a:miter lim="800000"/>
-                      <a:headEnd/>
-                      <a:tailEnd/>
-                    </a:ln>
-                  </pic:spPr>
-                </pic:pic>
-              </a:graphicData>
-            </a:graphic>
-          </wp:inline>
-        </w:drawing>
-      </w:r>
-    </w:p>
+    <w:p/>
+    <w:p>
+      <w:pPr>
+        <w:pStyle w:val="Cmsor3"/>
+      </w:pPr>
+      <w:r>
+        <w:t>Lakók Kimutatás</w:t>
+      </w:r>
+    </w:p>
+    <w:p/>
     <w:p/>
     <w:sectPr>
-      <w:headerReference w:type="even" r:id="rId35"/>
-      <w:headerReference w:type="default" r:id="rId36"/>
-      <w:footerReference w:type="even" r:id="rId37"/>
-      <w:footerReference w:type="default" r:id="rId38"/>
-      <w:headerReference w:type="first" r:id="rId39"/>
-      <w:footerReference w:type="first" r:id="rId40"/>
+      <w:headerReference w:type="even" r:id="rId32"/>
+      <w:headerReference w:type="default" r:id="rId33"/>
+      <w:footerReference w:type="even" r:id="rId34"/>
+      <w:footerReference w:type="default" r:id="rId35"/>
+      <w:headerReference w:type="first" r:id="rId36"/>
+      <w:footerReference w:type="first" r:id="rId37"/>
       <w:pgSz w:w="11906" w:h="16838"/>
       <w:pgMar w:top="851" w:right="1418" w:bottom="851" w:left="1418" w:header="708" w:footer="708" w:gutter="0"/>
       <w:pgNumType w:start="0"/>
@@ -1832,8 +1896,8 @@
 </file>
 
 <file path=word/endnotes.xml><?xml version="1.0" encoding="utf-8"?>
-<w:endnotes xmlns:ve="http://schemas.openxmlformats.org/markup-compatibility/2006" xmlns:o="urn:schemas-microsoft-com:office:office" xmlns:r="http://schemas.openxmlformats.org/officeDocument/2006/relationships" xmlns:m="http://schemas.openxmlformats.org/officeDocument/2006/math" xmlns:v="urn:schemas-microsoft-com:vml" xmlns:wp="http://schemas.openxmlformats.org/drawingml/2006/wordprocessingDrawing" xmlns:w10="urn:schemas-microsoft-com:office:word" xmlns:w="http://schemas.openxmlformats.org/wordprocessingml/2006/main" xmlns:wne="http://schemas.microsoft.com/office/word/2006/wordml">
-  <w:endnote w:type="separator" w:id="0">
+<w:endnotes xmlns:wpc="http://schemas.microsoft.com/office/word/2010/wordprocessingCanvas" xmlns:mc="http://schemas.openxmlformats.org/markup-compatibility/2006" xmlns:o="urn:schemas-microsoft-com:office:office" xmlns:r="http://schemas.openxmlformats.org/officeDocument/2006/relationships" xmlns:m="http://schemas.openxmlformats.org/officeDocument/2006/math" xmlns:v="urn:schemas-microsoft-com:vml" xmlns:wp14="http://schemas.microsoft.com/office/word/2010/wordprocessingDrawing" xmlns:wp="http://schemas.openxmlformats.org/drawingml/2006/wordprocessingDrawing" xmlns:w10="urn:schemas-microsoft-com:office:word" xmlns:w="http://schemas.openxmlformats.org/wordprocessingml/2006/main" xmlns:w14="http://schemas.microsoft.com/office/word/2010/wordml" xmlns:wpg="http://schemas.microsoft.com/office/word/2010/wordprocessingGroup" xmlns:wpi="http://schemas.microsoft.com/office/word/2010/wordprocessingInk" xmlns:wne="http://schemas.microsoft.com/office/word/2006/wordml" xmlns:wps="http://schemas.microsoft.com/office/word/2010/wordprocessingShape" mc:Ignorable="w14 wp14">
+  <w:endnote w:type="separator" w:id="-1">
     <w:p>
       <w:pPr>
         <w:spacing w:after="0" w:line="240" w:lineRule="auto"/>
@@ -1843,7 +1907,7 @@
       </w:r>
     </w:p>
   </w:endnote>
-  <w:endnote w:type="continuationSeparator" w:id="1">
+  <w:endnote w:type="continuationSeparator" w:id="0">
     <w:p>
       <w:pPr>
         <w:spacing w:after="0" w:line="240" w:lineRule="auto"/>
@@ -1857,7 +1921,7 @@
 </file>
 
 <file path=word/footer1.xml><?xml version="1.0" encoding="utf-8"?>
-<w:ftr xmlns:ve="http://schemas.openxmlformats.org/markup-compatibility/2006" xmlns:o="urn:schemas-microsoft-com:office:office" xmlns:r="http://schemas.openxmlformats.org/officeDocument/2006/relationships" xmlns:m="http://schemas.openxmlformats.org/officeDocument/2006/math" xmlns:v="urn:schemas-microsoft-com:vml" xmlns:wp="http://schemas.openxmlformats.org/drawingml/2006/wordprocessingDrawing" xmlns:w10="urn:schemas-microsoft-com:office:word" xmlns:w="http://schemas.openxmlformats.org/wordprocessingml/2006/main" xmlns:wne="http://schemas.microsoft.com/office/word/2006/wordml">
+<w:ftr xmlns:wpc="http://schemas.microsoft.com/office/word/2010/wordprocessingCanvas" xmlns:mc="http://schemas.openxmlformats.org/markup-compatibility/2006" xmlns:o="urn:schemas-microsoft-com:office:office" xmlns:r="http://schemas.openxmlformats.org/officeDocument/2006/relationships" xmlns:m="http://schemas.openxmlformats.org/officeDocument/2006/math" xmlns:v="urn:schemas-microsoft-com:vml" xmlns:wp14="http://schemas.microsoft.com/office/word/2010/wordprocessingDrawing" xmlns:wp="http://schemas.openxmlformats.org/drawingml/2006/wordprocessingDrawing" xmlns:w10="urn:schemas-microsoft-com:office:word" xmlns:w="http://schemas.openxmlformats.org/wordprocessingml/2006/main" xmlns:w14="http://schemas.microsoft.com/office/word/2010/wordml" xmlns:wpg="http://schemas.microsoft.com/office/word/2010/wordprocessingGroup" xmlns:wpi="http://schemas.microsoft.com/office/word/2010/wordprocessingInk" xmlns:wne="http://schemas.microsoft.com/office/word/2006/wordml" xmlns:wps="http://schemas.microsoft.com/office/word/2010/wordprocessingShape" mc:Ignorable="w14 wp14">
   <w:p>
     <w:pPr>
       <w:pStyle w:val="llb"/>
@@ -1867,7 +1931,7 @@
 </file>
 
 <file path=word/footer2.xml><?xml version="1.0" encoding="utf-8"?>
-<w:ftr xmlns:ve="http://schemas.openxmlformats.org/markup-compatibility/2006" xmlns:o="urn:schemas-microsoft-com:office:office" xmlns:r="http://schemas.openxmlformats.org/officeDocument/2006/relationships" xmlns:m="http://schemas.openxmlformats.org/officeDocument/2006/math" xmlns:v="urn:schemas-microsoft-com:vml" xmlns:wp="http://schemas.openxmlformats.org/drawingml/2006/wordprocessingDrawing" xmlns:w10="urn:schemas-microsoft-com:office:word" xmlns:w="http://schemas.openxmlformats.org/wordprocessingml/2006/main" xmlns:wne="http://schemas.microsoft.com/office/word/2006/wordml">
+<w:ftr xmlns:wpc="http://schemas.microsoft.com/office/word/2010/wordprocessingCanvas" xmlns:mc="http://schemas.openxmlformats.org/markup-compatibility/2006" xmlns:o="urn:schemas-microsoft-com:office:office" xmlns:r="http://schemas.openxmlformats.org/officeDocument/2006/relationships" xmlns:m="http://schemas.openxmlformats.org/officeDocument/2006/math" xmlns:v="urn:schemas-microsoft-com:vml" xmlns:wp14="http://schemas.microsoft.com/office/word/2010/wordprocessingDrawing" xmlns:wp="http://schemas.openxmlformats.org/drawingml/2006/wordprocessingDrawing" xmlns:w10="urn:schemas-microsoft-com:office:word" xmlns:w="http://schemas.openxmlformats.org/wordprocessingml/2006/main" xmlns:w14="http://schemas.microsoft.com/office/word/2010/wordml" xmlns:wpg="http://schemas.microsoft.com/office/word/2010/wordprocessingGroup" xmlns:wpi="http://schemas.microsoft.com/office/word/2010/wordprocessingInk" xmlns:wne="http://schemas.microsoft.com/office/word/2006/wordml" xmlns:wps="http://schemas.microsoft.com/office/word/2010/wordprocessingShape" mc:Ignorable="w14 wp14">
   <w:sdt>
     <w:sdtPr>
       <w:id w:val="-453944484"/>
@@ -1876,6 +1940,7 @@
         <w:docPartUnique/>
       </w:docPartObj>
     </w:sdtPr>
+    <w:sdtEndPr/>
     <w:sdtContent>
       <w:p>
         <w:pPr>
@@ -1895,7 +1960,7 @@
           <w:rPr>
             <w:noProof/>
           </w:rPr>
-          <w:t>6</w:t>
+          <w:t>16</w:t>
         </w:r>
         <w:r>
           <w:fldChar w:fldCharType="end"/>
@@ -1915,7 +1980,7 @@
 </file>
 
 <file path=word/footer3.xml><?xml version="1.0" encoding="utf-8"?>
-<w:ftr xmlns:ve="http://schemas.openxmlformats.org/markup-compatibility/2006" xmlns:o="urn:schemas-microsoft-com:office:office" xmlns:r="http://schemas.openxmlformats.org/officeDocument/2006/relationships" xmlns:m="http://schemas.openxmlformats.org/officeDocument/2006/math" xmlns:v="urn:schemas-microsoft-com:vml" xmlns:wp="http://schemas.openxmlformats.org/drawingml/2006/wordprocessingDrawing" xmlns:w10="urn:schemas-microsoft-com:office:word" xmlns:w="http://schemas.openxmlformats.org/wordprocessingml/2006/main" xmlns:wne="http://schemas.microsoft.com/office/word/2006/wordml">
+<w:ftr xmlns:wpc="http://schemas.microsoft.com/office/word/2010/wordprocessingCanvas" xmlns:mc="http://schemas.openxmlformats.org/markup-compatibility/2006" xmlns:o="urn:schemas-microsoft-com:office:office" xmlns:r="http://schemas.openxmlformats.org/officeDocument/2006/relationships" xmlns:m="http://schemas.openxmlformats.org/officeDocument/2006/math" xmlns:v="urn:schemas-microsoft-com:vml" xmlns:wp14="http://schemas.microsoft.com/office/word/2010/wordprocessingDrawing" xmlns:wp="http://schemas.openxmlformats.org/drawingml/2006/wordprocessingDrawing" xmlns:w10="urn:schemas-microsoft-com:office:word" xmlns:w="http://schemas.openxmlformats.org/wordprocessingml/2006/main" xmlns:w14="http://schemas.microsoft.com/office/word/2010/wordml" xmlns:wpg="http://schemas.microsoft.com/office/word/2010/wordprocessingGroup" xmlns:wpi="http://schemas.microsoft.com/office/word/2010/wordprocessingInk" xmlns:wne="http://schemas.microsoft.com/office/word/2006/wordml" xmlns:wps="http://schemas.microsoft.com/office/word/2010/wordprocessingShape" mc:Ignorable="w14 wp14">
   <w:p>
     <w:pPr>
       <w:pStyle w:val="llb"/>
@@ -1925,8 +1990,8 @@
 </file>
 
 <file path=word/footnotes.xml><?xml version="1.0" encoding="utf-8"?>
-<w:footnotes xmlns:ve="http://schemas.openxmlformats.org/markup-compatibility/2006" xmlns:o="urn:schemas-microsoft-com:office:office" xmlns:r="http://schemas.openxmlformats.org/officeDocument/2006/relationships" xmlns:m="http://schemas.openxmlformats.org/officeDocument/2006/math" xmlns:v="urn:schemas-microsoft-com:vml" xmlns:wp="http://schemas.openxmlformats.org/drawingml/2006/wordprocessingDrawing" xmlns:w10="urn:schemas-microsoft-com:office:word" xmlns:w="http://schemas.openxmlformats.org/wordprocessingml/2006/main" xmlns:wne="http://schemas.microsoft.com/office/word/2006/wordml">
-  <w:footnote w:type="separator" w:id="0">
+<w:footnotes xmlns:wpc="http://schemas.microsoft.com/office/word/2010/wordprocessingCanvas" xmlns:mc="http://schemas.openxmlformats.org/markup-compatibility/2006" xmlns:o="urn:schemas-microsoft-com:office:office" xmlns:r="http://schemas.openxmlformats.org/officeDocument/2006/relationships" xmlns:m="http://schemas.openxmlformats.org/officeDocument/2006/math" xmlns:v="urn:schemas-microsoft-com:vml" xmlns:wp14="http://schemas.microsoft.com/office/word/2010/wordprocessingDrawing" xmlns:wp="http://schemas.openxmlformats.org/drawingml/2006/wordprocessingDrawing" xmlns:w10="urn:schemas-microsoft-com:office:word" xmlns:w="http://schemas.openxmlformats.org/wordprocessingml/2006/main" xmlns:w14="http://schemas.microsoft.com/office/word/2010/wordml" xmlns:wpg="http://schemas.microsoft.com/office/word/2010/wordprocessingGroup" xmlns:wpi="http://schemas.microsoft.com/office/word/2010/wordprocessingInk" xmlns:wne="http://schemas.microsoft.com/office/word/2006/wordml" xmlns:wps="http://schemas.microsoft.com/office/word/2010/wordprocessingShape" mc:Ignorable="w14 wp14">
+  <w:footnote w:type="separator" w:id="-1">
     <w:p>
       <w:pPr>
         <w:spacing w:after="0" w:line="240" w:lineRule="auto"/>
@@ -1936,7 +2001,7 @@
       </w:r>
     </w:p>
   </w:footnote>
-  <w:footnote w:type="continuationSeparator" w:id="1">
+  <w:footnote w:type="continuationSeparator" w:id="0">
     <w:p>
       <w:pPr>
         <w:spacing w:after="0" w:line="240" w:lineRule="auto"/>
@@ -1950,7 +2015,7 @@
 </file>
 
 <file path=word/header1.xml><?xml version="1.0" encoding="utf-8"?>
-<w:hdr xmlns:ve="http://schemas.openxmlformats.org/markup-compatibility/2006" xmlns:o="urn:schemas-microsoft-com:office:office" xmlns:r="http://schemas.openxmlformats.org/officeDocument/2006/relationships" xmlns:m="http://schemas.openxmlformats.org/officeDocument/2006/math" xmlns:v="urn:schemas-microsoft-com:vml" xmlns:wp="http://schemas.openxmlformats.org/drawingml/2006/wordprocessingDrawing" xmlns:w10="urn:schemas-microsoft-com:office:word" xmlns:w="http://schemas.openxmlformats.org/wordprocessingml/2006/main" xmlns:wne="http://schemas.microsoft.com/office/word/2006/wordml">
+<w:hdr xmlns:wpc="http://schemas.microsoft.com/office/word/2010/wordprocessingCanvas" xmlns:mc="http://schemas.openxmlformats.org/markup-compatibility/2006" xmlns:o="urn:schemas-microsoft-com:office:office" xmlns:r="http://schemas.openxmlformats.org/officeDocument/2006/relationships" xmlns:m="http://schemas.openxmlformats.org/officeDocument/2006/math" xmlns:v="urn:schemas-microsoft-com:vml" xmlns:wp14="http://schemas.microsoft.com/office/word/2010/wordprocessingDrawing" xmlns:wp="http://schemas.openxmlformats.org/drawingml/2006/wordprocessingDrawing" xmlns:w10="urn:schemas-microsoft-com:office:word" xmlns:w="http://schemas.openxmlformats.org/wordprocessingml/2006/main" xmlns:w14="http://schemas.microsoft.com/office/word/2010/wordml" xmlns:wpg="http://schemas.microsoft.com/office/word/2010/wordprocessingGroup" xmlns:wpi="http://schemas.microsoft.com/office/word/2010/wordprocessingInk" xmlns:wne="http://schemas.microsoft.com/office/word/2006/wordml" xmlns:wps="http://schemas.microsoft.com/office/word/2010/wordprocessingShape" mc:Ignorable="w14 wp14">
   <w:p>
     <w:pPr>
       <w:pStyle w:val="lfej"/>
@@ -1960,7 +2025,7 @@
 </file>
 
 <file path=word/header2.xml><?xml version="1.0" encoding="utf-8"?>
-<w:hdr xmlns:ve="http://schemas.openxmlformats.org/markup-compatibility/2006" xmlns:o="urn:schemas-microsoft-com:office:office" xmlns:r="http://schemas.openxmlformats.org/officeDocument/2006/relationships" xmlns:m="http://schemas.openxmlformats.org/officeDocument/2006/math" xmlns:v="urn:schemas-microsoft-com:vml" xmlns:wp="http://schemas.openxmlformats.org/drawingml/2006/wordprocessingDrawing" xmlns:w10="urn:schemas-microsoft-com:office:word" xmlns:w="http://schemas.openxmlformats.org/wordprocessingml/2006/main" xmlns:wne="http://schemas.microsoft.com/office/word/2006/wordml">
+<w:hdr xmlns:wpc="http://schemas.microsoft.com/office/word/2010/wordprocessingCanvas" xmlns:mc="http://schemas.openxmlformats.org/markup-compatibility/2006" xmlns:o="urn:schemas-microsoft-com:office:office" xmlns:r="http://schemas.openxmlformats.org/officeDocument/2006/relationships" xmlns:m="http://schemas.openxmlformats.org/officeDocument/2006/math" xmlns:v="urn:schemas-microsoft-com:vml" xmlns:wp14="http://schemas.microsoft.com/office/word/2010/wordprocessingDrawing" xmlns:wp="http://schemas.openxmlformats.org/drawingml/2006/wordprocessingDrawing" xmlns:w10="urn:schemas-microsoft-com:office:word" xmlns:w="http://schemas.openxmlformats.org/wordprocessingml/2006/main" xmlns:w14="http://schemas.microsoft.com/office/word/2010/wordml" xmlns:wpg="http://schemas.microsoft.com/office/word/2010/wordprocessingGroup" xmlns:wpi="http://schemas.microsoft.com/office/word/2010/wordprocessingInk" xmlns:wne="http://schemas.microsoft.com/office/word/2006/wordml" xmlns:wps="http://schemas.microsoft.com/office/word/2010/wordprocessingShape" mc:Ignorable="w14 wp14">
   <w:p>
     <w:pPr>
       <w:pStyle w:val="lfej"/>
@@ -1970,7 +2035,7 @@
 </file>
 
 <file path=word/header3.xml><?xml version="1.0" encoding="utf-8"?>
-<w:hdr xmlns:ve="http://schemas.openxmlformats.org/markup-compatibility/2006" xmlns:o="urn:schemas-microsoft-com:office:office" xmlns:r="http://schemas.openxmlformats.org/officeDocument/2006/relationships" xmlns:m="http://schemas.openxmlformats.org/officeDocument/2006/math" xmlns:v="urn:schemas-microsoft-com:vml" xmlns:wp="http://schemas.openxmlformats.org/drawingml/2006/wordprocessingDrawing" xmlns:w10="urn:schemas-microsoft-com:office:word" xmlns:w="http://schemas.openxmlformats.org/wordprocessingml/2006/main" xmlns:wne="http://schemas.microsoft.com/office/word/2006/wordml">
+<w:hdr xmlns:wpc="http://schemas.microsoft.com/office/word/2010/wordprocessingCanvas" xmlns:mc="http://schemas.openxmlformats.org/markup-compatibility/2006" xmlns:o="urn:schemas-microsoft-com:office:office" xmlns:r="http://schemas.openxmlformats.org/officeDocument/2006/relationships" xmlns:m="http://schemas.openxmlformats.org/officeDocument/2006/math" xmlns:v="urn:schemas-microsoft-com:vml" xmlns:wp14="http://schemas.microsoft.com/office/word/2010/wordprocessingDrawing" xmlns:wp="http://schemas.openxmlformats.org/drawingml/2006/wordprocessingDrawing" xmlns:w10="urn:schemas-microsoft-com:office:word" xmlns:w="http://schemas.openxmlformats.org/wordprocessingml/2006/main" xmlns:w14="http://schemas.microsoft.com/office/word/2010/wordml" xmlns:wpg="http://schemas.microsoft.com/office/word/2010/wordprocessingGroup" xmlns:wpi="http://schemas.microsoft.com/office/word/2010/wordprocessingInk" xmlns:wne="http://schemas.microsoft.com/office/word/2006/wordml" xmlns:wps="http://schemas.microsoft.com/office/word/2010/wordprocessingShape" mc:Ignorable="w14 wp14">
   <w:p>
     <w:pPr>
       <w:pStyle w:val="lfej"/>
@@ -1980,8 +2045,121 @@
 </file>
 
 <file path=word/numbering.xml><?xml version="1.0" encoding="utf-8"?>
-<w:numbering xmlns:ve="http://schemas.openxmlformats.org/markup-compatibility/2006" xmlns:o="urn:schemas-microsoft-com:office:office" xmlns:r="http://schemas.openxmlformats.org/officeDocument/2006/relationships" xmlns:m="http://schemas.openxmlformats.org/officeDocument/2006/math" xmlns:v="urn:schemas-microsoft-com:vml" xmlns:wp="http://schemas.openxmlformats.org/drawingml/2006/wordprocessingDrawing" xmlns:w10="urn:schemas-microsoft-com:office:word" xmlns:w="http://schemas.openxmlformats.org/wordprocessingml/2006/main" xmlns:wne="http://schemas.microsoft.com/office/word/2006/wordml">
+<w:numbering xmlns:wpc="http://schemas.microsoft.com/office/word/2010/wordprocessingCanvas" xmlns:mc="http://schemas.openxmlformats.org/markup-compatibility/2006" xmlns:o="urn:schemas-microsoft-com:office:office" xmlns:r="http://schemas.openxmlformats.org/officeDocument/2006/relationships" xmlns:m="http://schemas.openxmlformats.org/officeDocument/2006/math" xmlns:v="urn:schemas-microsoft-com:vml" xmlns:wp14="http://schemas.microsoft.com/office/word/2010/wordprocessingDrawing" xmlns:wp="http://schemas.openxmlformats.org/drawingml/2006/wordprocessingDrawing" xmlns:w10="urn:schemas-microsoft-com:office:word" xmlns:w="http://schemas.openxmlformats.org/wordprocessingml/2006/main" xmlns:w14="http://schemas.microsoft.com/office/word/2010/wordml" xmlns:wpg="http://schemas.microsoft.com/office/word/2010/wordprocessingGroup" xmlns:wpi="http://schemas.microsoft.com/office/word/2010/wordprocessingInk" xmlns:wne="http://schemas.microsoft.com/office/word/2006/wordml" xmlns:wps="http://schemas.microsoft.com/office/word/2010/wordprocessingShape" mc:Ignorable="w14 wp14">
   <w:abstractNum w:abstractNumId="0">
+    <w:nsid w:val="008E033A"/>
+    <w:multiLevelType w:val="hybridMultilevel"/>
+    <w:tmpl w:val="0AFA8598"/>
+    <w:lvl w:ilvl="0" w:tplc="040E0001">
+      <w:start w:val="1"/>
+      <w:numFmt w:val="bullet"/>
+      <w:lvlText w:val=""/>
+      <w:lvlJc w:val="left"/>
+      <w:pPr>
+        <w:ind w:left="720" w:hanging="360"/>
+      </w:pPr>
+      <w:rPr>
+        <w:rFonts w:ascii="Symbol" w:hAnsi="Symbol" w:hint="default"/>
+      </w:rPr>
+    </w:lvl>
+    <w:lvl w:ilvl="1" w:tplc="040E0003" w:tentative="1">
+      <w:start w:val="1"/>
+      <w:numFmt w:val="bullet"/>
+      <w:lvlText w:val="o"/>
+      <w:lvlJc w:val="left"/>
+      <w:pPr>
+        <w:ind w:left="1440" w:hanging="360"/>
+      </w:pPr>
+      <w:rPr>
+        <w:rFonts w:ascii="Courier New" w:hAnsi="Courier New" w:cs="Courier New" w:hint="default"/>
+      </w:rPr>
+    </w:lvl>
+    <w:lvl w:ilvl="2" w:tplc="040E0005" w:tentative="1">
+      <w:start w:val="1"/>
+      <w:numFmt w:val="bullet"/>
+      <w:lvlText w:val=""/>
+      <w:lvlJc w:val="left"/>
+      <w:pPr>
+        <w:ind w:left="2160" w:hanging="360"/>
+      </w:pPr>
+      <w:rPr>
+        <w:rFonts w:ascii="Wingdings" w:hAnsi="Wingdings" w:hint="default"/>
+      </w:rPr>
+    </w:lvl>
+    <w:lvl w:ilvl="3" w:tplc="040E0001" w:tentative="1">
+      <w:start w:val="1"/>
+      <w:numFmt w:val="bullet"/>
+      <w:lvlText w:val=""/>
+      <w:lvlJc w:val="left"/>
+      <w:pPr>
+        <w:ind w:left="2880" w:hanging="360"/>
+      </w:pPr>
+      <w:rPr>
+        <w:rFonts w:ascii="Symbol" w:hAnsi="Symbol" w:hint="default"/>
+      </w:rPr>
+    </w:lvl>
+    <w:lvl w:ilvl="4" w:tplc="040E0003" w:tentative="1">
+      <w:start w:val="1"/>
+      <w:numFmt w:val="bullet"/>
+      <w:lvlText w:val="o"/>
+      <w:lvlJc w:val="left"/>
+      <w:pPr>
+        <w:ind w:left="3600" w:hanging="360"/>
+      </w:pPr>
+      <w:rPr>
+        <w:rFonts w:ascii="Courier New" w:hAnsi="Courier New" w:cs="Courier New" w:hint="default"/>
+      </w:rPr>
+    </w:lvl>
+    <w:lvl w:ilvl="5" w:tplc="040E0005" w:tentative="1">
+      <w:start w:val="1"/>
+      <w:numFmt w:val="bullet"/>
+      <w:lvlText w:val=""/>
+      <w:lvlJc w:val="left"/>
+      <w:pPr>
+        <w:ind w:left="4320" w:hanging="360"/>
+      </w:pPr>
+      <w:rPr>
+        <w:rFonts w:ascii="Wingdings" w:hAnsi="Wingdings" w:hint="default"/>
+      </w:rPr>
+    </w:lvl>
+    <w:lvl w:ilvl="6" w:tplc="040E0001" w:tentative="1">
+      <w:start w:val="1"/>
+      <w:numFmt w:val="bullet"/>
+      <w:lvlText w:val=""/>
+      <w:lvlJc w:val="left"/>
+      <w:pPr>
+        <w:ind w:left="5040" w:hanging="360"/>
+      </w:pPr>
+      <w:rPr>
+        <w:rFonts w:ascii="Symbol" w:hAnsi="Symbol" w:hint="default"/>
+      </w:rPr>
+    </w:lvl>
+    <w:lvl w:ilvl="7" w:tplc="040E0003" w:tentative="1">
+      <w:start w:val="1"/>
+      <w:numFmt w:val="bullet"/>
+      <w:lvlText w:val="o"/>
+      <w:lvlJc w:val="left"/>
+      <w:pPr>
+        <w:ind w:left="5760" w:hanging="360"/>
+      </w:pPr>
+      <w:rPr>
+        <w:rFonts w:ascii="Courier New" w:hAnsi="Courier New" w:cs="Courier New" w:hint="default"/>
+      </w:rPr>
+    </w:lvl>
+    <w:lvl w:ilvl="8" w:tplc="040E0005" w:tentative="1">
+      <w:start w:val="1"/>
+      <w:numFmt w:val="bullet"/>
+      <w:lvlText w:val=""/>
+      <w:lvlJc w:val="left"/>
+      <w:pPr>
+        <w:ind w:left="6480" w:hanging="360"/>
+      </w:pPr>
+      <w:rPr>
+        <w:rFonts w:ascii="Wingdings" w:hAnsi="Wingdings" w:hint="default"/>
+      </w:rPr>
+    </w:lvl>
+  </w:abstractNum>
+  <w:abstractNum w:abstractNumId="1">
     <w:nsid w:val="26C33E9F"/>
     <w:multiLevelType w:val="hybridMultilevel"/>
     <w:tmpl w:val="574C9A5E"/>
@@ -2094,7 +2272,7 @@
       </w:rPr>
     </w:lvl>
   </w:abstractNum>
-  <w:abstractNum w:abstractNumId="1">
+  <w:abstractNum w:abstractNumId="2">
     <w:nsid w:val="31D44E12"/>
     <w:multiLevelType w:val="hybridMultilevel"/>
     <w:tmpl w:val="B55ACFDA"/>
@@ -2207,7 +2385,7 @@
       </w:rPr>
     </w:lvl>
   </w:abstractNum>
-  <w:abstractNum w:abstractNumId="2">
+  <w:abstractNum w:abstractNumId="3">
     <w:nsid w:val="476669E8"/>
     <w:multiLevelType w:val="hybridMultilevel"/>
     <w:tmpl w:val="8DDCD6F2"/>
@@ -2320,7 +2498,7 @@
       </w:rPr>
     </w:lvl>
   </w:abstractNum>
-  <w:abstractNum w:abstractNumId="3">
+  <w:abstractNum w:abstractNumId="4">
     <w:nsid w:val="4D8D65E3"/>
     <w:multiLevelType w:val="hybridMultilevel"/>
     <w:tmpl w:val="65AE31C8"/>
@@ -2410,7 +2588,7 @@
       </w:pPr>
     </w:lvl>
   </w:abstractNum>
-  <w:abstractNum w:abstractNumId="4">
+  <w:abstractNum w:abstractNumId="5">
     <w:nsid w:val="58C71077"/>
     <w:multiLevelType w:val="hybridMultilevel"/>
     <w:tmpl w:val="CE26390C"/>
@@ -2523,7 +2701,7 @@
       </w:rPr>
     </w:lvl>
   </w:abstractNum>
-  <w:abstractNum w:abstractNumId="5">
+  <w:abstractNum w:abstractNumId="6">
     <w:nsid w:val="702F7D3C"/>
     <w:multiLevelType w:val="hybridMultilevel"/>
     <w:tmpl w:val="740A29FC"/>
@@ -2609,7 +2787,7 @@
       </w:pPr>
     </w:lvl>
   </w:abstractNum>
-  <w:abstractNum w:abstractNumId="6">
+  <w:abstractNum w:abstractNumId="7">
     <w:nsid w:val="70D328F2"/>
     <w:multiLevelType w:val="hybridMultilevel"/>
     <w:tmpl w:val="46080D98"/>
@@ -2722,32 +2900,151 @@
       </w:rPr>
     </w:lvl>
   </w:abstractNum>
+  <w:abstractNum w:abstractNumId="8">
+    <w:nsid w:val="79770AA9"/>
+    <w:multiLevelType w:val="hybridMultilevel"/>
+    <w:tmpl w:val="2EC45E9E"/>
+    <w:lvl w:ilvl="0" w:tplc="040E0001">
+      <w:start w:val="1"/>
+      <w:numFmt w:val="bullet"/>
+      <w:lvlText w:val=""/>
+      <w:lvlJc w:val="left"/>
+      <w:pPr>
+        <w:ind w:left="720" w:hanging="360"/>
+      </w:pPr>
+      <w:rPr>
+        <w:rFonts w:ascii="Symbol" w:hAnsi="Symbol" w:hint="default"/>
+      </w:rPr>
+    </w:lvl>
+    <w:lvl w:ilvl="1" w:tplc="040E0003" w:tentative="1">
+      <w:start w:val="1"/>
+      <w:numFmt w:val="bullet"/>
+      <w:lvlText w:val="o"/>
+      <w:lvlJc w:val="left"/>
+      <w:pPr>
+        <w:ind w:left="1440" w:hanging="360"/>
+      </w:pPr>
+      <w:rPr>
+        <w:rFonts w:ascii="Courier New" w:hAnsi="Courier New" w:cs="Courier New" w:hint="default"/>
+      </w:rPr>
+    </w:lvl>
+    <w:lvl w:ilvl="2" w:tplc="040E0005" w:tentative="1">
+      <w:start w:val="1"/>
+      <w:numFmt w:val="bullet"/>
+      <w:lvlText w:val=""/>
+      <w:lvlJc w:val="left"/>
+      <w:pPr>
+        <w:ind w:left="2160" w:hanging="360"/>
+      </w:pPr>
+      <w:rPr>
+        <w:rFonts w:ascii="Wingdings" w:hAnsi="Wingdings" w:hint="default"/>
+      </w:rPr>
+    </w:lvl>
+    <w:lvl w:ilvl="3" w:tplc="040E0001" w:tentative="1">
+      <w:start w:val="1"/>
+      <w:numFmt w:val="bullet"/>
+      <w:lvlText w:val=""/>
+      <w:lvlJc w:val="left"/>
+      <w:pPr>
+        <w:ind w:left="2880" w:hanging="360"/>
+      </w:pPr>
+      <w:rPr>
+        <w:rFonts w:ascii="Symbol" w:hAnsi="Symbol" w:hint="default"/>
+      </w:rPr>
+    </w:lvl>
+    <w:lvl w:ilvl="4" w:tplc="040E0003" w:tentative="1">
+      <w:start w:val="1"/>
+      <w:numFmt w:val="bullet"/>
+      <w:lvlText w:val="o"/>
+      <w:lvlJc w:val="left"/>
+      <w:pPr>
+        <w:ind w:left="3600" w:hanging="360"/>
+      </w:pPr>
+      <w:rPr>
+        <w:rFonts w:ascii="Courier New" w:hAnsi="Courier New" w:cs="Courier New" w:hint="default"/>
+      </w:rPr>
+    </w:lvl>
+    <w:lvl w:ilvl="5" w:tplc="040E0005" w:tentative="1">
+      <w:start w:val="1"/>
+      <w:numFmt w:val="bullet"/>
+      <w:lvlText w:val=""/>
+      <w:lvlJc w:val="left"/>
+      <w:pPr>
+        <w:ind w:left="4320" w:hanging="360"/>
+      </w:pPr>
+      <w:rPr>
+        <w:rFonts w:ascii="Wingdings" w:hAnsi="Wingdings" w:hint="default"/>
+      </w:rPr>
+    </w:lvl>
+    <w:lvl w:ilvl="6" w:tplc="040E0001" w:tentative="1">
+      <w:start w:val="1"/>
+      <w:numFmt w:val="bullet"/>
+      <w:lvlText w:val=""/>
+      <w:lvlJc w:val="left"/>
+      <w:pPr>
+        <w:ind w:left="5040" w:hanging="360"/>
+      </w:pPr>
+      <w:rPr>
+        <w:rFonts w:ascii="Symbol" w:hAnsi="Symbol" w:hint="default"/>
+      </w:rPr>
+    </w:lvl>
+    <w:lvl w:ilvl="7" w:tplc="040E0003" w:tentative="1">
+      <w:start w:val="1"/>
+      <w:numFmt w:val="bullet"/>
+      <w:lvlText w:val="o"/>
+      <w:lvlJc w:val="left"/>
+      <w:pPr>
+        <w:ind w:left="5760" w:hanging="360"/>
+      </w:pPr>
+      <w:rPr>
+        <w:rFonts w:ascii="Courier New" w:hAnsi="Courier New" w:cs="Courier New" w:hint="default"/>
+      </w:rPr>
+    </w:lvl>
+    <w:lvl w:ilvl="8" w:tplc="040E0005" w:tentative="1">
+      <w:start w:val="1"/>
+      <w:numFmt w:val="bullet"/>
+      <w:lvlText w:val=""/>
+      <w:lvlJc w:val="left"/>
+      <w:pPr>
+        <w:ind w:left="6480" w:hanging="360"/>
+      </w:pPr>
+      <w:rPr>
+        <w:rFonts w:ascii="Wingdings" w:hAnsi="Wingdings" w:hint="default"/>
+      </w:rPr>
+    </w:lvl>
+  </w:abstractNum>
   <w:num w:numId="1">
+    <w:abstractNumId w:val="7"/>
+  </w:num>
+  <w:num w:numId="2">
     <w:abstractNumId w:val="6"/>
   </w:num>
-  <w:num w:numId="2">
+  <w:num w:numId="3">
+    <w:abstractNumId w:val="4"/>
+  </w:num>
+  <w:num w:numId="4">
     <w:abstractNumId w:val="5"/>
   </w:num>
-  <w:num w:numId="3">
+  <w:num w:numId="5">
+    <w:abstractNumId w:val="1"/>
+  </w:num>
+  <w:num w:numId="6">
+    <w:abstractNumId w:val="2"/>
+  </w:num>
+  <w:num w:numId="7">
     <w:abstractNumId w:val="3"/>
   </w:num>
-  <w:num w:numId="4">
-    <w:abstractNumId w:val="4"/>
-  </w:num>
-  <w:num w:numId="5">
+  <w:num w:numId="8">
     <w:abstractNumId w:val="0"/>
   </w:num>
-  <w:num w:numId="6">
-    <w:abstractNumId w:val="1"/>
-  </w:num>
-  <w:num w:numId="7">
-    <w:abstractNumId w:val="2"/>
+  <w:num w:numId="9">
+    <w:abstractNumId w:val="8"/>
   </w:num>
 </w:numbering>
 </file>
 
 <file path=word/styles.xml><?xml version="1.0" encoding="utf-8"?>
-<w:styles xmlns:r="http://schemas.openxmlformats.org/officeDocument/2006/relationships" xmlns:w="http://schemas.openxmlformats.org/wordprocessingml/2006/main">
+<w:styles xmlns:mc="http://schemas.openxmlformats.org/markup-compatibility/2006" xmlns:r="http://schemas.openxmlformats.org/officeDocument/2006/relationships" xmlns:w="http://schemas.openxmlformats.org/wordprocessingml/2006/main" xmlns:w14="http://schemas.microsoft.com/office/word/2010/wordml" mc:Ignorable="w14">
   <w:docDefaults>
     <w:rPrDefault>
       <w:rPr>
@@ -3023,7 +3320,6 @@
   <w:style w:type="character" w:default="1" w:styleId="Bekezdsalapbettpusa">
     <w:name w:val="Default Paragraph Font"/>
     <w:uiPriority w:val="1"/>
-    <w:semiHidden/>
     <w:unhideWhenUsed/>
   </w:style>
   <w:style w:type="table" w:default="1" w:styleId="Normltblzat">
@@ -3031,7 +3327,6 @@
     <w:uiPriority w:val="99"/>
     <w:semiHidden/>
     <w:unhideWhenUsed/>
-    <w:qFormat/>
     <w:tblPr>
       <w:tblInd w:w="0" w:type="dxa"/>
       <w:tblCellMar>
@@ -4375,7 +4670,7 @@
 </file>
 
 <file path=customXml/itemProps2.xml><?xml version="1.0" encoding="utf-8"?>
-<ds:datastoreItem xmlns:ds="http://schemas.openxmlformats.org/officeDocument/2006/customXml" ds:itemID="{F32A5D51-2FAE-4FE5-85B0-9A4B487F8AB1}">
+<ds:datastoreItem xmlns:ds="http://schemas.openxmlformats.org/officeDocument/2006/customXml" ds:itemID="{52B26324-8469-431D-8FF0-C86219B0C461}">
   <ds:schemaRefs>
     <ds:schemaRef ds:uri="http://schemas.openxmlformats.org/officeDocument/2006/bibliography"/>
   </ds:schemaRefs>

</xml_diff>